<commit_message>
Work up to halfway through Solving Overfitting in Coursera Stanford Machine Learning
</commit_message>
<xml_diff>
--- a/MachineLearning/Coursera/StanfordMachineLearning/Week3_LogisticRegression/LogisticRegressionQuiz.docx
+++ b/MachineLearning/Coursera/StanfordMachineLearning/Week3_LogisticRegression/LogisticRegressionQuiz.docx
@@ -1,32 +1,27 @@
 
 <file path=word/document.xml><?xml version="1.0" encoding="utf-8"?>
-<w:document xmlns:wpc="http://schemas.microsoft.com/office/word/2010/wordprocessingCanvas" xmlns:cx="http://schemas.microsoft.com/office/drawing/2014/chartex" xmlns:cx1="http://schemas.microsoft.com/office/drawing/2015/9/8/chartex" xmlns:cx2="http://schemas.microsoft.com/office/drawing/2015/10/21/chartex" xmlns:cx3="http://schemas.microsoft.com/office/drawing/2016/5/9/chartex" xmlns:cx4="http://schemas.microsoft.com/office/drawing/2016/5/10/chartex" xmlns:cx5="http://schemas.microsoft.com/office/drawing/2016/5/11/chartex" xmlns:cx6="http://schemas.microsoft.com/office/drawing/2016/5/12/chartex" xmlns:cx7="http://schemas.microsoft.com/office/drawing/2016/5/13/chartex" xmlns:cx8="http://schemas.microsoft.com/office/drawing/2016/5/14/chartex" xmlns:mc="http://schemas.openxmlformats.org/markup-compatibility/2006" xmlns:aink="http://schemas.microsoft.com/office/drawing/2016/ink" xmlns:o="urn:schemas-microsoft-com:office:office" xmlns:r="http://schemas.openxmlformats.org/officeDocument/2006/relationships" xmlns:m="http://schemas.openxmlformats.org/officeDocument/2006/math" xmlns:v="urn:schemas-microsoft-com:vml" xmlns:wp14="http://schemas.microsoft.com/office/word/2010/wordprocessingDrawing" xmlns:wp="http://schemas.openxmlformats.org/drawingml/2006/wordprocessingDrawing" xmlns:w10="urn:schemas-microsoft-com:office:word" xmlns:w="http://schemas.openxmlformats.org/wordprocessingml/2006/main" xmlns:w14="http://schemas.microsoft.com/office/word/2010/wordml" xmlns:w15="http://schemas.microsoft.com/office/word/2012/wordml" xmlns:w16se="http://schemas.microsoft.com/office/word/2015/wordml/symex" xmlns:wpg="http://schemas.microsoft.com/office/word/2010/wordprocessingGroup" xmlns:wpi="http://schemas.microsoft.com/office/word/2010/wordprocessingInk" xmlns:wne="http://schemas.microsoft.com/office/word/2006/wordml" xmlns:wps="http://schemas.microsoft.com/office/word/2010/wordprocessingShape" mc:Ignorable="w14 w15 w16se wp14">
+<w:document xmlns:wpc="http://schemas.microsoft.com/office/word/2010/wordprocessingCanvas" xmlns:mc="http://schemas.openxmlformats.org/markup-compatibility/2006" xmlns:o="urn:schemas-microsoft-com:office:office" xmlns:r="http://schemas.openxmlformats.org/officeDocument/2006/relationships" xmlns:m="http://schemas.openxmlformats.org/officeDocument/2006/math" xmlns:v="urn:schemas-microsoft-com:vml" xmlns:wp14="http://schemas.microsoft.com/office/word/2010/wordprocessingDrawing" xmlns:wp="http://schemas.openxmlformats.org/drawingml/2006/wordprocessingDrawing" xmlns:w10="urn:schemas-microsoft-com:office:word" xmlns:w="http://schemas.openxmlformats.org/wordprocessingml/2006/main" xmlns:w14="http://schemas.microsoft.com/office/word/2010/wordml" xmlns:w15="http://schemas.microsoft.com/office/word/2012/wordml" xmlns:wpg="http://schemas.microsoft.com/office/word/2010/wordprocessingGroup" xmlns:wpi="http://schemas.microsoft.com/office/word/2010/wordprocessingInk" xmlns:wne="http://schemas.microsoft.com/office/word/2006/wordml" xmlns:wps="http://schemas.microsoft.com/office/word/2010/wordprocessingShape" mc:Ignorable="w14 w15 wp14">
   <w:body>
     <w:p>
-      <w:bookmarkStart w:id="0" w:name="_GoBack"/>
       <w:r>
         <w:t>Logistic Regression Quiz</w:t>
       </w:r>
     </w:p>
-    <w:bookmarkEnd w:id="0"/>
-    <w:p>
-      <w:pPr>
-        <w:pStyle w:val="ListParagraph"/>
-        <w:numPr>
-          <w:ilvl w:val="0"/>
-          <w:numId w:val="1"/>
-        </w:numPr>
-      </w:pPr>
-      <w:r>
-        <w:t xml:space="preserve">Suppose that you have trained a logistic regression classifier, and it outputs on a new example x a prediction </w:t>
-      </w:r>
-      <w:proofErr w:type="spellStart"/>
-      <w:r>
-        <w:t>hθ</w:t>
-      </w:r>
-      <w:proofErr w:type="spellEnd"/>
-      <w:r>
-        <w:t>(x) = 0.7. This means (check all that apply):</w:t>
+    <w:p>
+      <w:pPr>
+        <w:pStyle w:val="ListBullet"/>
+      </w:pPr>
+      <w:r>
+        <w:t xml:space="preserve">Suppose </w:t>
+      </w:r>
+      <w:r>
+        <w:t>you’</w:t>
+      </w:r>
+      <w:r>
+        <w:t>ve trained a logistic regression classifier, and it outputs on a new example x a pred</w:t>
+      </w:r>
+      <w:r>
+        <w:t>iction hθ(x) = 0.7. This means:</w:t>
       </w:r>
     </w:p>
     <w:p>
@@ -44,21 +39,22 @@
         <w:rPr>
           <w:b/>
         </w:rPr>
-        <w:t>Our estimate for P(y=0|</w:t>
-      </w:r>
-      <w:proofErr w:type="gramStart"/>
-      <w:r>
-        <w:rPr>
-          <w:b/>
-        </w:rPr>
-        <w:t>x;θ</w:t>
-      </w:r>
-      <w:proofErr w:type="gramEnd"/>
-      <w:r>
-        <w:rPr>
-          <w:b/>
-        </w:rPr>
-        <w:t>) is 0.3.</w:t>
+        <w:t>Our</w:t>
+      </w:r>
+      <w:r>
+        <w:rPr>
+          <w:b/>
+        </w:rPr>
+        <w:t xml:space="preserve"> estimate for P(y=0|x;θ) is 0.3 </w:t>
+      </w:r>
+      <w:r>
+        <w:sym w:font="Wingdings" w:char="F0E0"/>
+      </w:r>
+      <w:r>
+        <w:t xml:space="preserve"> P(y=1|x;θ)</w:t>
+      </w:r>
+      <w:r>
+        <w:t xml:space="preserve"> - 1</w:t>
       </w:r>
     </w:p>
     <w:p>
@@ -68,196 +64,65 @@
           <w:ilvl w:val="0"/>
           <w:numId w:val="4"/>
         </w:numPr>
-        <w:rPr>
-          <w:b/>
-        </w:rPr>
-      </w:pPr>
-      <w:r>
-        <w:rPr>
-          <w:b/>
-        </w:rPr>
-        <w:t>Our estimate for P(y=1|</w:t>
-      </w:r>
-      <w:proofErr w:type="gramStart"/>
-      <w:r>
-        <w:rPr>
-          <w:b/>
-        </w:rPr>
-        <w:t>x;θ</w:t>
-      </w:r>
-      <w:proofErr w:type="gramEnd"/>
-      <w:r>
-        <w:rPr>
-          <w:b/>
-        </w:rPr>
-        <w:t>) is 0.7.</w:t>
-      </w:r>
-    </w:p>
-    <w:p>
-      <w:r>
-        <w:t xml:space="preserve">Suppose you have the following training set, and fit a logistic regression classifier </w:t>
-      </w:r>
-      <w:proofErr w:type="spellStart"/>
-      <w:r>
-        <w:t>hθ</w:t>
-      </w:r>
-      <w:proofErr w:type="spellEnd"/>
-      <w:r>
-        <w:t>(x)=g(θ0+θ1x1+θ2x2).</w:t>
-      </w:r>
-    </w:p>
-    <w:p/>
-    <w:p/>
-    <w:p/>
-    <w:p>
-      <w:r>
-        <w:t>Which of the following are true? Check all that apply.</w:t>
-      </w:r>
-    </w:p>
-    <w:p/>
-    <w:p>
-      <w:pPr>
-        <w:rPr>
-          <w:b/>
-        </w:rPr>
-      </w:pPr>
-      <w:r>
-        <w:rPr>
-          <w:b/>
-        </w:rPr>
-        <w:t xml:space="preserve">Adding polynomial features (e.g., instead using </w:t>
-      </w:r>
-      <w:proofErr w:type="spellStart"/>
-      <w:r>
-        <w:rPr>
-          <w:b/>
-        </w:rPr>
-        <w:t>hθ</w:t>
-      </w:r>
-      <w:proofErr w:type="spellEnd"/>
-      <w:r>
-        <w:rPr>
-          <w:b/>
-        </w:rPr>
-        <w:t>(x)=g(θ0+θ1x1+θ2x2+θ3x21+θ4x1x2+θ5x22</w:t>
-      </w:r>
-      <w:proofErr w:type="gramStart"/>
-      <w:r>
-        <w:rPr>
-          <w:b/>
-        </w:rPr>
-        <w:t>) )</w:t>
-      </w:r>
-      <w:proofErr w:type="gramEnd"/>
-      <w:r>
-        <w:rPr>
-          <w:b/>
-        </w:rPr>
-        <w:t xml:space="preserve"> could increase how well we can fit the training data.</w:t>
-      </w:r>
-    </w:p>
-    <w:p/>
-    <w:p>
-      <w:r>
-        <w:t xml:space="preserve">At the optimal value of θ (e.g., found by </w:t>
-      </w:r>
-      <w:proofErr w:type="spellStart"/>
-      <w:r>
-        <w:t>fminunc</w:t>
-      </w:r>
-      <w:proofErr w:type="spellEnd"/>
-      <w:r>
-        <w:t>), we will have J(θ)≥0.</w:t>
-      </w:r>
-    </w:p>
-    <w:p/>
-    <w:p>
-      <w:r>
-        <w:t xml:space="preserve">Adding polynomial features (e.g., instead using </w:t>
-      </w:r>
-      <w:proofErr w:type="spellStart"/>
-      <w:r>
-        <w:t>hθ</w:t>
-      </w:r>
-      <w:proofErr w:type="spellEnd"/>
-      <w:r>
-        <w:t>(x)=g(θ0+θ1x1+θ2x2+θ3x21+θ4x1x2+θ5x22</w:t>
-      </w:r>
-      <w:proofErr w:type="gramStart"/>
-      <w:r>
-        <w:t>) )</w:t>
-      </w:r>
-      <w:proofErr w:type="gramEnd"/>
-      <w:r>
-        <w:t xml:space="preserve"> would increase J(θ) because we are now summing over more terms.</w:t>
-      </w:r>
-    </w:p>
-    <w:p/>
-    <w:p>
-      <w:r>
-        <w:t>If we train gradient descent for enough iterations, for some examples x(</w:t>
-      </w:r>
-      <w:proofErr w:type="spellStart"/>
-      <w:r>
-        <w:t>i</w:t>
-      </w:r>
-      <w:proofErr w:type="spellEnd"/>
-      <w:r>
-        <w:t xml:space="preserve">) in the training set it is possible to obtain </w:t>
-      </w:r>
-      <w:proofErr w:type="spellStart"/>
-      <w:r>
-        <w:t>hθ</w:t>
-      </w:r>
-      <w:proofErr w:type="spellEnd"/>
-      <w:r>
-        <w:t>(x(</w:t>
-      </w:r>
-      <w:proofErr w:type="spellStart"/>
-      <w:r>
-        <w:t>i</w:t>
-      </w:r>
-      <w:proofErr w:type="spellEnd"/>
-      <w:r>
-        <w:t>))&gt;1.</w:t>
-      </w:r>
-    </w:p>
-    <w:p/>
-    <w:p>
-      <w:r>
-        <w:t>J(θ) will be a convex function, so gradient descent should converge to the global minimum.</w:t>
-      </w:r>
-    </w:p>
-    <w:p/>
-    <w:p>
-      <w:r>
-        <w:t>The positive and negative examples cannot be separated using a straight line. So, gradient descent will fail to converge.</w:t>
-      </w:r>
-    </w:p>
-    <w:p/>
-    <w:p>
-      <w:r>
-        <w:t>Because the positive and negative examples cannot be separated using a straight line, linear regression will perform as well as logistic regression on this data.</w:t>
-      </w:r>
-    </w:p>
-    <w:p>
-      <w:pPr>
-        <w:pStyle w:val="ListParagraph"/>
+      </w:pPr>
+      <w:r>
+        <w:rPr>
+          <w:b/>
+        </w:rPr>
+        <w:t>Our</w:t>
+      </w:r>
+      <w:r>
+        <w:rPr>
+          <w:b/>
+        </w:rPr>
+        <w:t xml:space="preserve"> estimate for P(y=1|x;θ) is 0.7 </w:t>
+      </w:r>
+    </w:p>
+    <w:p>
+      <w:pPr>
+        <w:pStyle w:val="ListBullet"/>
         <w:numPr>
           <w:ilvl w:val="0"/>
-          <w:numId w:val="1"/>
+          <w:numId w:val="0"/>
         </w:numPr>
-      </w:pPr>
-      <w:r>
-        <w:lastRenderedPageBreak/>
-        <w:t xml:space="preserve">For logistic regression, the gradient is given by </w:t>
-      </w:r>
-      <w:r>
+        <w:ind w:left="360"/>
+      </w:pPr>
+    </w:p>
+    <w:p>
+      <w:pPr>
+        <w:pStyle w:val="ListBullet"/>
+      </w:pPr>
+      <w:r>
+        <w:t xml:space="preserve">Suppose you have the following training set, </w:t>
+      </w:r>
+      <w:r>
+        <w:t>+</w:t>
+      </w:r>
+      <w:r>
+        <w:t xml:space="preserve"> fit a logistic regression c</w:t>
+      </w:r>
+      <w:r>
+        <w:t>lassifier hθ(x)=g(θ0+θ1x1+θ2x2)</w:t>
+      </w:r>
+    </w:p>
+    <w:p>
+      <w:pPr>
+        <w:pStyle w:val="ListBullet"/>
+        <w:numPr>
+          <w:ilvl w:val="0"/>
+          <w:numId w:val="0"/>
+        </w:numPr>
+        <w:ind w:left="360"/>
+      </w:pPr>
+      <w:r>
+        <w:rPr>
+          <w:noProof/>
+        </w:rPr>
         <w:drawing>
-          <wp:inline distT="0" distB="0" distL="0" distR="0" wp14:anchorId="742097E1" wp14:editId="706E1F66">
-            <wp:extent cx="2581275" cy="337605"/>
-            <wp:effectExtent l="0" t="0" r="0" b="5715"/>
-            <wp:docPr id="4" name="Picture 4"/>
+          <wp:inline distT="0" distB="0" distL="0" distR="0" wp14:anchorId="6CB6518A" wp14:editId="794DE394">
+            <wp:extent cx="1733550" cy="1304925"/>
+            <wp:effectExtent l="0" t="0" r="0" b="9525"/>
+            <wp:docPr id="2" name="Picture 2"/>
             <wp:cNvGraphicFramePr>
               <a:graphicFrameLocks xmlns:a="http://schemas.openxmlformats.org/drawingml/2006/main" noChangeAspect="1"/>
             </wp:cNvGraphicFramePr>
@@ -277,7 +142,7 @@
                   <pic:spPr>
                     <a:xfrm>
                       <a:off x="0" y="0"/>
-                      <a:ext cx="2622086" cy="342943"/>
+                      <a:ext cx="1733550" cy="1304925"/>
                     </a:xfrm>
                     <a:prstGeom prst="rect">
                       <a:avLst/>
@@ -290,87 +155,20 @@
         </w:drawing>
       </w:r>
       <w:r>
-        <w:t xml:space="preserve"> </w:t>
-      </w:r>
-      <w:r>
-        <w:t xml:space="preserve"> </w:t>
-      </w:r>
-      <w:r>
-        <w:t xml:space="preserve">Which of these is a correct gradient descent update for logistic regression with a learning rate of α? </w:t>
-      </w:r>
-    </w:p>
-    <w:p>
-      <w:pPr>
-        <w:pStyle w:val="ListBullet"/>
-        <w:numPr>
-          <w:ilvl w:val="0"/>
-          <w:numId w:val="4"/>
-        </w:numPr>
-        <w:rPr>
-          <w:b/>
-        </w:rPr>
-      </w:pPr>
-      <w:proofErr w:type="gramStart"/>
-      <w:r>
-        <w:rPr>
-          <w:b/>
-        </w:rPr>
-        <w:t>θ:=</w:t>
-      </w:r>
-      <w:proofErr w:type="gramEnd"/>
-      <w:r>
-        <w:rPr>
-          <w:b/>
-        </w:rPr>
-        <w:t>θ−α1m∑mi=1(11+e−θTx(i)−y(i))x(i).</w:t>
-      </w:r>
-    </w:p>
-    <w:p>
-      <w:pPr>
-        <w:pStyle w:val="ListBullet"/>
-        <w:numPr>
-          <w:ilvl w:val="0"/>
-          <w:numId w:val="4"/>
-        </w:numPr>
-        <w:rPr>
-          <w:b/>
-        </w:rPr>
-      </w:pPr>
-      <w:proofErr w:type="gramStart"/>
-      <w:r>
-        <w:rPr>
-          <w:b/>
-        </w:rPr>
-        <w:t>θ:=</w:t>
-      </w:r>
-      <w:proofErr w:type="gramEnd"/>
-      <w:r>
-        <w:rPr>
-          <w:b/>
-        </w:rPr>
-        <w:t>θ−α1m∑mi=1(hθ(x(i))−y(i))x(i).</w:t>
-      </w:r>
-    </w:p>
-    <w:p>
-      <w:pPr>
-        <w:pStyle w:val="ListBullet"/>
-        <w:numPr>
-          <w:ilvl w:val="0"/>
-          <w:numId w:val="4"/>
-        </w:numPr>
-        <w:rPr>
-          <w:b/>
-        </w:rPr>
-      </w:pPr>
+        <w:tab/>
+      </w:r>
+      <w:r>
+        <w:tab/>
+      </w:r>
       <w:r>
         <w:rPr>
           <w:noProof/>
         </w:rPr>
         <w:drawing>
-          <wp:inline distT="0" distB="0" distL="0" distR="0" wp14:anchorId="7E5A8914" wp14:editId="79250F2A">
-            <wp:extent cx="3992880" cy="478634"/>
-            <wp:effectExtent l="0" t="0" r="0" b="0"/>
-            <wp:docPr id="5" name="Picture 5"/>
+          <wp:inline distT="0" distB="0" distL="0" distR="0" wp14:anchorId="2F484879" wp14:editId="38586F19">
+            <wp:extent cx="2075695" cy="1581150"/>
+            <wp:effectExtent l="0" t="0" r="1270" b="0"/>
+            <wp:docPr id="3" name="Picture 3"/>
             <wp:cNvGraphicFramePr>
               <a:graphicFrameLocks xmlns:a="http://schemas.openxmlformats.org/drawingml/2006/main" noChangeAspect="1"/>
             </wp:cNvGraphicFramePr>
@@ -390,7 +188,7 @@
                   <pic:spPr>
                     <a:xfrm>
                       <a:off x="0" y="0"/>
-                      <a:ext cx="4049873" cy="485466"/>
+                      <a:ext cx="2086803" cy="1589611"/>
                     </a:xfrm>
                     <a:prstGeom prst="rect">
                       <a:avLst/>
@@ -406,23 +204,62 @@
     <w:p>
       <w:pPr>
         <w:pStyle w:val="ListBullet"/>
-        <w:numPr>
-          <w:ilvl w:val="0"/>
-          <w:numId w:val="4"/>
-        </w:numPr>
-        <w:rPr>
-          <w:b/>
-        </w:rPr>
-      </w:pPr>
+      </w:pPr>
+      <w:r>
+        <w:t xml:space="preserve">Which of the following are true? </w:t>
+      </w:r>
+    </w:p>
+    <w:p>
+      <w:pPr>
+        <w:pStyle w:val="ListBullet"/>
+        <w:tabs>
+          <w:tab w:val="clear" w:pos="360"/>
+          <w:tab w:val="num" w:pos="720"/>
+        </w:tabs>
+        <w:ind w:left="720"/>
+        <w:rPr>
+          <w:b/>
+        </w:rPr>
+      </w:pPr>
+      <w:r>
+        <w:rPr>
+          <w:b/>
+        </w:rPr>
+        <w:t>Adding polynomial features (e.g., instead using hθ(x</w:t>
+      </w:r>
+      <w:proofErr w:type="gramStart"/>
+      <w:r>
+        <w:rPr>
+          <w:b/>
+        </w:rPr>
+        <w:t>)=</w:t>
+      </w:r>
+      <w:proofErr w:type="gramEnd"/>
+      <w:r>
+        <w:rPr>
+          <w:b/>
+        </w:rPr>
+        <w:t>g(θ0+θ1x1+θ2x2+θ3x21+θ4x1x2+θ5x22) ) could increase how well we can fit the training data.</w:t>
+      </w:r>
+    </w:p>
+    <w:p>
+      <w:pPr>
+        <w:pStyle w:val="ListBullet"/>
+      </w:pPr>
+      <w:bookmarkStart w:id="0" w:name="_GoBack"/>
+      <w:bookmarkEnd w:id="0"/>
+      <w:r>
+        <w:t xml:space="preserve">For logistic regression, the gradient is given by </w:t>
+      </w:r>
       <w:r>
         <w:rPr>
           <w:noProof/>
         </w:rPr>
         <w:drawing>
-          <wp:inline distT="0" distB="0" distL="0" distR="0" wp14:anchorId="406AB14B" wp14:editId="5C95BE70">
-            <wp:extent cx="3642360" cy="281738"/>
-            <wp:effectExtent l="0" t="0" r="0" b="4445"/>
-            <wp:docPr id="6" name="Picture 6"/>
+          <wp:inline distT="0" distB="0" distL="0" distR="0" wp14:anchorId="742097E1" wp14:editId="706E1F66">
+            <wp:extent cx="2581275" cy="337605"/>
+            <wp:effectExtent l="0" t="0" r="0" b="5715"/>
+            <wp:docPr id="4" name="Picture 4"/>
             <wp:cNvGraphicFramePr>
               <a:graphicFrameLocks xmlns:a="http://schemas.openxmlformats.org/drawingml/2006/main" noChangeAspect="1"/>
             </wp:cNvGraphicFramePr>
@@ -442,7 +279,7 @@
                   <pic:spPr>
                     <a:xfrm>
                       <a:off x="0" y="0"/>
-                      <a:ext cx="3785954" cy="292845"/>
+                      <a:ext cx="2622086" cy="342943"/>
                     </a:xfrm>
                     <a:prstGeom prst="rect">
                       <a:avLst/>
@@ -454,17 +291,14 @@
           </wp:inline>
         </w:drawing>
       </w:r>
-    </w:p>
-    <w:p>
-      <w:pPr>
-        <w:pStyle w:val="ListParagraph"/>
-        <w:numPr>
-          <w:ilvl w:val="0"/>
-          <w:numId w:val="1"/>
-        </w:numPr>
-      </w:pPr>
-      <w:r>
-        <w:t>Which of the following statements are true? Check all that apply.</w:t>
+      <w:r>
+        <w:t xml:space="preserve"> </w:t>
+      </w:r>
+      <w:r>
+        <w:t xml:space="preserve"> </w:t>
+      </w:r>
+      <w:r>
+        <w:t xml:space="preserve">Which of these is a correct gradient descent update for logistic regression with a learning rate of α? </w:t>
       </w:r>
     </w:p>
     <w:p>
@@ -480,89 +314,13 @@
       </w:pPr>
       <w:r>
         <w:rPr>
-          <w:b/>
-        </w:rPr>
-        <w:t>The one-vs-all technique allows you to use logistic regression for problems in which each y(</w:t>
-      </w:r>
-      <w:proofErr w:type="spellStart"/>
-      <w:r>
-        <w:rPr>
-          <w:b/>
-        </w:rPr>
-        <w:t>i</w:t>
-      </w:r>
-      <w:proofErr w:type="spellEnd"/>
-      <w:r>
-        <w:rPr>
-          <w:b/>
-        </w:rPr>
-        <w:t>) comes from a</w:t>
-      </w:r>
-      <w:r>
-        <w:rPr>
-          <w:b/>
-        </w:rPr>
-        <w:t xml:space="preserve"> fixed, discrete set of values.</w:t>
-      </w:r>
-    </w:p>
-    <w:p>
-      <w:pPr>
-        <w:pStyle w:val="ListBullet"/>
-        <w:numPr>
-          <w:ilvl w:val="0"/>
-          <w:numId w:val="4"/>
-        </w:numPr>
-        <w:rPr>
-          <w:b/>
-        </w:rPr>
-      </w:pPr>
-      <w:r>
-        <w:rPr>
-          <w:b/>
-        </w:rPr>
-        <w:t xml:space="preserve">The cost function J(θ) for logistic regression trained with m≥1 examples </w:t>
-      </w:r>
-      <w:proofErr w:type="gramStart"/>
-      <w:r>
-        <w:rPr>
-          <w:b/>
-        </w:rPr>
-        <w:t>is</w:t>
-      </w:r>
-      <w:proofErr w:type="gramEnd"/>
-      <w:r>
-        <w:rPr>
-          <w:b/>
-        </w:rPr>
-        <w:t xml:space="preserve"> always greater than or equal to zero.</w:t>
-      </w:r>
-    </w:p>
-    <w:p>
-      <w:pPr>
-        <w:pStyle w:val="ListBullet"/>
-        <w:numPr>
-          <w:ilvl w:val="0"/>
-          <w:numId w:val="4"/>
-        </w:numPr>
-      </w:pPr>
-      <w:r>
-        <w:t>The sigmoid function g(z)=</w:t>
-      </w:r>
-      <w:r>
-        <w:rPr>
           <w:noProof/>
         </w:rPr>
-        <w:t xml:space="preserve"> </w:t>
-      </w:r>
-      <w:r>
-        <w:rPr>
-          <w:noProof/>
-        </w:rPr>
         <w:drawing>
-          <wp:inline distT="0" distB="0" distL="0" distR="0" wp14:anchorId="06642D0F" wp14:editId="371F559A">
-            <wp:extent cx="486156" cy="335280"/>
-            <wp:effectExtent l="0" t="0" r="9525" b="7620"/>
-            <wp:docPr id="7" name="Picture 7"/>
+          <wp:inline distT="0" distB="0" distL="0" distR="0" wp14:anchorId="5D45E444" wp14:editId="52F620B7">
+            <wp:extent cx="3067050" cy="1028700"/>
+            <wp:effectExtent l="0" t="0" r="0" b="0"/>
+            <wp:docPr id="8" name="Picture 8"/>
             <wp:cNvGraphicFramePr>
               <a:graphicFrameLocks xmlns:a="http://schemas.openxmlformats.org/drawingml/2006/main" noChangeAspect="1"/>
             </wp:cNvGraphicFramePr>
@@ -582,7 +340,7 @@
                   <pic:spPr>
                     <a:xfrm>
                       <a:off x="0" y="0"/>
-                      <a:ext cx="494131" cy="340780"/>
+                      <a:ext cx="3067050" cy="1028700"/>
                     </a:xfrm>
                     <a:prstGeom prst="rect">
                       <a:avLst/>
@@ -595,57 +353,14 @@
         </w:drawing>
       </w:r>
       <w:r>
-        <w:t xml:space="preserve"> is never greater than one (&gt;1).</w:t>
-      </w:r>
-    </w:p>
-    <w:p>
-      <w:r>
-        <w:t xml:space="preserve">Suppose you train a logistic classifier </w:t>
-      </w:r>
-      <w:proofErr w:type="spellStart"/>
-      <w:r>
-        <w:t>hθ</w:t>
-      </w:r>
-      <w:proofErr w:type="spellEnd"/>
-      <w:r>
-        <w:t>(x)=g(θ0+θ1x1+θ2x2). Suppose θ0=−</w:t>
-      </w:r>
-      <w:proofErr w:type="gramStart"/>
-      <w:r>
-        <w:t>6,θ</w:t>
-      </w:r>
-      <w:proofErr w:type="gramEnd"/>
-      <w:r>
-        <w:t>1=1,θ2=0. Which of the following figures represents the decision boundary found by your classifier?</w:t>
-      </w:r>
-    </w:p>
-    <w:p/>
-    <w:p>
-      <w:r>
-        <w:t xml:space="preserve">when X1 + X2 &gt;= 3 is everything to the upper right portion of the magenta line </w:t>
-      </w:r>
-      <w:r>
-        <w:t> the region where our hypothesis predicts y = 1</w:t>
-      </w:r>
-    </w:p>
-    <w:p>
-      <w:r>
-        <w:t xml:space="preserve"> </w:t>
-      </w:r>
-      <w:r>
-        <w:t>Figure:</w:t>
-      </w:r>
-    </w:p>
-    <w:p>
-      <w:r>
         <w:rPr>
           <w:noProof/>
         </w:rPr>
         <w:drawing>
-          <wp:inline distT="0" distB="0" distL="0" distR="0" wp14:anchorId="46B96525" wp14:editId="03152A27">
-            <wp:extent cx="2133600" cy="1628775"/>
-            <wp:effectExtent l="0" t="0" r="0" b="9525"/>
-            <wp:docPr id="1" name="Picture 1"/>
+          <wp:inline distT="0" distB="0" distL="0" distR="0" wp14:anchorId="7E5A8914" wp14:editId="79250F2A">
+            <wp:extent cx="3992880" cy="478634"/>
+            <wp:effectExtent l="0" t="0" r="0" b="0"/>
+            <wp:docPr id="5" name="Picture 5"/>
             <wp:cNvGraphicFramePr>
               <a:graphicFrameLocks xmlns:a="http://schemas.openxmlformats.org/drawingml/2006/main" noChangeAspect="1"/>
             </wp:cNvGraphicFramePr>
@@ -665,7 +380,7 @@
                   <pic:spPr>
                     <a:xfrm>
                       <a:off x="0" y="0"/>
-                      <a:ext cx="2133600" cy="1628775"/>
+                      <a:ext cx="4049873" cy="485466"/>
                     </a:xfrm>
                     <a:prstGeom prst="rect">
                       <a:avLst/>
@@ -678,63 +393,312 @@
         </w:drawing>
       </w:r>
     </w:p>
+    <w:p>
+      <w:pPr>
+        <w:pStyle w:val="ListBullet"/>
+        <w:numPr>
+          <w:ilvl w:val="0"/>
+          <w:numId w:val="4"/>
+        </w:numPr>
+        <w:rPr>
+          <w:b/>
+        </w:rPr>
+      </w:pPr>
+      <w:r>
+        <w:rPr>
+          <w:noProof/>
+        </w:rPr>
+        <w:drawing>
+          <wp:inline distT="0" distB="0" distL="0" distR="0" wp14:anchorId="406AB14B" wp14:editId="5C95BE70">
+            <wp:extent cx="3642360" cy="281738"/>
+            <wp:effectExtent l="0" t="0" r="0" b="4445"/>
+            <wp:docPr id="6" name="Picture 6"/>
+            <wp:cNvGraphicFramePr>
+              <a:graphicFrameLocks xmlns:a="http://schemas.openxmlformats.org/drawingml/2006/main" noChangeAspect="1"/>
+            </wp:cNvGraphicFramePr>
+            <a:graphic xmlns:a="http://schemas.openxmlformats.org/drawingml/2006/main">
+              <a:graphicData uri="http://schemas.openxmlformats.org/drawingml/2006/picture">
+                <pic:pic xmlns:pic="http://schemas.openxmlformats.org/drawingml/2006/picture">
+                  <pic:nvPicPr>
+                    <pic:cNvPr id="1" name=""/>
+                    <pic:cNvPicPr/>
+                  </pic:nvPicPr>
+                  <pic:blipFill>
+                    <a:blip r:embed="rId11"/>
+                    <a:stretch>
+                      <a:fillRect/>
+                    </a:stretch>
+                  </pic:blipFill>
+                  <pic:spPr>
+                    <a:xfrm>
+                      <a:off x="0" y="0"/>
+                      <a:ext cx="3785954" cy="292845"/>
+                    </a:xfrm>
+                    <a:prstGeom prst="rect">
+                      <a:avLst/>
+                    </a:prstGeom>
+                  </pic:spPr>
+                </pic:pic>
+              </a:graphicData>
+            </a:graphic>
+          </wp:inline>
+        </w:drawing>
+      </w:r>
+    </w:p>
+    <w:p>
+      <w:pPr>
+        <w:pStyle w:val="ListBullet"/>
+        <w:numPr>
+          <w:ilvl w:val="0"/>
+          <w:numId w:val="0"/>
+        </w:numPr>
+        <w:ind w:left="360"/>
+      </w:pPr>
+    </w:p>
+    <w:p>
+      <w:pPr>
+        <w:pStyle w:val="ListBullet"/>
+      </w:pPr>
+      <w:r>
+        <w:t>Which of the following statements are true? Check all that apply.</w:t>
+      </w:r>
+    </w:p>
+    <w:p>
+      <w:pPr>
+        <w:pStyle w:val="ListBullet"/>
+        <w:numPr>
+          <w:ilvl w:val="0"/>
+          <w:numId w:val="4"/>
+        </w:numPr>
+        <w:rPr>
+          <w:b/>
+        </w:rPr>
+      </w:pPr>
+      <w:r>
+        <w:rPr>
+          <w:b/>
+        </w:rPr>
+        <w:t xml:space="preserve">The one-vs-all technique allows you to use logistic regression for problems in which each </w:t>
+      </w:r>
+      <w:proofErr w:type="gramStart"/>
+      <w:r>
+        <w:rPr>
+          <w:b/>
+        </w:rPr>
+        <w:t>y(</w:t>
+      </w:r>
+      <w:proofErr w:type="gramEnd"/>
+      <w:r>
+        <w:rPr>
+          <w:b/>
+        </w:rPr>
+        <w:t>i) comes from a</w:t>
+      </w:r>
+      <w:r>
+        <w:rPr>
+          <w:b/>
+        </w:rPr>
+        <w:t xml:space="preserve"> fixed, discrete set of values.</w:t>
+      </w:r>
+    </w:p>
+    <w:p>
+      <w:pPr>
+        <w:pStyle w:val="ListBullet"/>
+        <w:numPr>
+          <w:ilvl w:val="0"/>
+          <w:numId w:val="4"/>
+        </w:numPr>
+        <w:rPr>
+          <w:b/>
+        </w:rPr>
+      </w:pPr>
+      <w:r>
+        <w:rPr>
+          <w:b/>
+        </w:rPr>
+        <w:t xml:space="preserve">The cost function </w:t>
+      </w:r>
+      <w:proofErr w:type="gramStart"/>
+      <w:r>
+        <w:rPr>
+          <w:b/>
+        </w:rPr>
+        <w:t>J(</w:t>
+      </w:r>
+      <w:proofErr w:type="gramEnd"/>
+      <w:r>
+        <w:rPr>
+          <w:b/>
+        </w:rPr>
+        <w:t>θ) for logistic regression trained with m≥1 examples is always greater than or equal to zero.</w:t>
+      </w:r>
+    </w:p>
+    <w:p>
+      <w:pPr>
+        <w:pStyle w:val="ListBullet"/>
+        <w:numPr>
+          <w:ilvl w:val="0"/>
+          <w:numId w:val="4"/>
+        </w:numPr>
+        <w:rPr>
+          <w:b/>
+        </w:rPr>
+      </w:pPr>
+      <w:r>
+        <w:rPr>
+          <w:b/>
+        </w:rPr>
+        <w:t xml:space="preserve">The sigmoid function </w:t>
+      </w:r>
+      <w:proofErr w:type="gramStart"/>
+      <w:r>
+        <w:rPr>
+          <w:b/>
+        </w:rPr>
+        <w:t>g(</w:t>
+      </w:r>
+      <w:proofErr w:type="gramEnd"/>
+      <w:r>
+        <w:rPr>
+          <w:b/>
+        </w:rPr>
+        <w:t>z)=</w:t>
+      </w:r>
+      <w:r>
+        <w:rPr>
+          <w:b/>
+          <w:noProof/>
+        </w:rPr>
+        <w:t xml:space="preserve"> </w:t>
+      </w:r>
+      <w:r>
+        <w:rPr>
+          <w:b/>
+          <w:noProof/>
+        </w:rPr>
+        <w:drawing>
+          <wp:inline distT="0" distB="0" distL="0" distR="0" wp14:anchorId="06642D0F" wp14:editId="371F559A">
+            <wp:extent cx="486156" cy="335280"/>
+            <wp:effectExtent l="0" t="0" r="9525" b="7620"/>
+            <wp:docPr id="7" name="Picture 7"/>
+            <wp:cNvGraphicFramePr>
+              <a:graphicFrameLocks xmlns:a="http://schemas.openxmlformats.org/drawingml/2006/main" noChangeAspect="1"/>
+            </wp:cNvGraphicFramePr>
+            <a:graphic xmlns:a="http://schemas.openxmlformats.org/drawingml/2006/main">
+              <a:graphicData uri="http://schemas.openxmlformats.org/drawingml/2006/picture">
+                <pic:pic xmlns:pic="http://schemas.openxmlformats.org/drawingml/2006/picture">
+                  <pic:nvPicPr>
+                    <pic:cNvPr id="1" name=""/>
+                    <pic:cNvPicPr/>
+                  </pic:nvPicPr>
+                  <pic:blipFill>
+                    <a:blip r:embed="rId12"/>
+                    <a:stretch>
+                      <a:fillRect/>
+                    </a:stretch>
+                  </pic:blipFill>
+                  <pic:spPr>
+                    <a:xfrm>
+                      <a:off x="0" y="0"/>
+                      <a:ext cx="494131" cy="340780"/>
+                    </a:xfrm>
+                    <a:prstGeom prst="rect">
+                      <a:avLst/>
+                    </a:prstGeom>
+                  </pic:spPr>
+                </pic:pic>
+              </a:graphicData>
+            </a:graphic>
+          </wp:inline>
+        </w:drawing>
+      </w:r>
+      <w:r>
+        <w:rPr>
+          <w:b/>
+        </w:rPr>
+        <w:t xml:space="preserve"> is never greater than one (&gt;1).</w:t>
+      </w:r>
+    </w:p>
+    <w:p>
+      <w:pPr>
+        <w:pStyle w:val="ListBullet"/>
+        <w:numPr>
+          <w:ilvl w:val="0"/>
+          <w:numId w:val="0"/>
+        </w:numPr>
+        <w:ind w:left="360"/>
+      </w:pPr>
+    </w:p>
+    <w:p>
+      <w:pPr>
+        <w:pStyle w:val="ListBullet"/>
+      </w:pPr>
+      <w:r>
+        <w:lastRenderedPageBreak/>
+        <w:t>Suppose you train a logistic classifier hθ(x</w:t>
+      </w:r>
+      <w:proofErr w:type="gramStart"/>
+      <w:r>
+        <w:t>)=</w:t>
+      </w:r>
+      <w:proofErr w:type="gramEnd"/>
+      <w:r>
+        <w:t>g(θ0+θ1x1+θ2x2). Suppose θ0=−6</w:t>
+      </w:r>
+      <w:proofErr w:type="gramStart"/>
+      <w:r>
+        <w:t>,θ1</w:t>
+      </w:r>
+      <w:proofErr w:type="gramEnd"/>
+      <w:r>
+        <w:t>=1,θ2=0. Which of the following figures represents the decision boundary found by your classifier?</w:t>
+      </w:r>
+    </w:p>
+    <w:p>
+      <w:pPr>
+        <w:pStyle w:val="ListBullet"/>
+        <w:tabs>
+          <w:tab w:val="clear" w:pos="360"/>
+          <w:tab w:val="num" w:pos="1080"/>
+        </w:tabs>
+        <w:ind w:left="1080"/>
+      </w:pPr>
+      <w:r>
+        <w:t>6</w:t>
+      </w:r>
+      <w:r>
+        <w:t xml:space="preserve"> – x1 &gt;= 0 for y = 1 </w:t>
+      </w:r>
+      <w:r>
+        <w:sym w:font="Wingdings" w:char="F0E0"/>
+      </w:r>
+      <w:r>
+        <w:t xml:space="preserve"> y = 1 is x1 </w:t>
+      </w:r>
+      <w:r>
+        <w:t>&lt;= 6</w:t>
+      </w:r>
+    </w:p>
     <w:p/>
+    <w:p>
+      <w:proofErr w:type="gramStart"/>
+      <w:r>
+        <w:t>when</w:t>
+      </w:r>
+      <w:proofErr w:type="gramEnd"/>
+      <w:r>
+        <w:t xml:space="preserve"> X1 + X2 &gt;= 3 is everything to the upper right portion of the magenta line </w:t>
+      </w:r>
+      <w:r>
+        <w:t> the region where our hypothesis predicts y = 1</w:t>
+      </w:r>
+    </w:p>
+    <w:p>
+      <w:r>
+        <w:t xml:space="preserve"> </w:t>
+      </w:r>
+    </w:p>
     <w:p/>
-    <w:p>
-      <w:r>
-        <w:t>Figure:</w:t>
-      </w:r>
-    </w:p>
-    <w:p/>
-    <w:p/>
-    <w:p/>
-    <w:p>
-      <w:r>
-        <w:t>Figure:</w:t>
-      </w:r>
-    </w:p>
-    <w:p/>
-    <w:p/>
-    <w:p/>
-    <w:p>
-      <w:r>
-        <w:t>Figure:</w:t>
-      </w:r>
-    </w:p>
-    <w:p/>
-    <w:p/>
-    <w:p/>
-    <w:p>
-      <w:r>
-        <w:t xml:space="preserve">I, Stephen </w:t>
-      </w:r>
-      <w:proofErr w:type="spellStart"/>
-      <w:r>
-        <w:t>Newns</w:t>
-      </w:r>
-      <w:proofErr w:type="spellEnd"/>
-      <w:r>
-        <w:t>, understand that submitting work that isn’t my own may result in permanent failure of this course or deactivation of my Coursera account. Learn more about Coursera’s Honor Code</w:t>
-      </w:r>
-    </w:p>
-    <w:p>
-      <w:r>
-        <w:t>Submit Quiz</w:t>
-      </w:r>
-    </w:p>
-    <w:p/>
-    <w:p/>
-    <w:p/>
-    <w:p>
-      <w:r>
-        <w:t>Activate 5% Cash Back</w:t>
-      </w:r>
-    </w:p>
-    <w:p>
-      <w:r>
-        <w:t>Activate Later</w:t>
-      </w:r>
-    </w:p>
     <w:sectPr>
       <w:pgSz w:w="12240" w:h="15840"/>
       <w:pgMar w:top="1440" w:right="1440" w:bottom="1440" w:left="1440" w:header="720" w:footer="720" w:gutter="0"/>
@@ -746,7 +710,7 @@
 </file>
 
 <file path=word/numbering.xml><?xml version="1.0" encoding="utf-8"?>
-<w:numbering xmlns:wpc="http://schemas.microsoft.com/office/word/2010/wordprocessingCanvas" xmlns:cx="http://schemas.microsoft.com/office/drawing/2014/chartex" xmlns:cx1="http://schemas.microsoft.com/office/drawing/2015/9/8/chartex" xmlns:cx2="http://schemas.microsoft.com/office/drawing/2015/10/21/chartex" xmlns:cx3="http://schemas.microsoft.com/office/drawing/2016/5/9/chartex" xmlns:cx4="http://schemas.microsoft.com/office/drawing/2016/5/10/chartex" xmlns:cx5="http://schemas.microsoft.com/office/drawing/2016/5/11/chartex" xmlns:cx6="http://schemas.microsoft.com/office/drawing/2016/5/12/chartex" xmlns:cx7="http://schemas.microsoft.com/office/drawing/2016/5/13/chartex" xmlns:cx8="http://schemas.microsoft.com/office/drawing/2016/5/14/chartex" xmlns:mc="http://schemas.openxmlformats.org/markup-compatibility/2006" xmlns:aink="http://schemas.microsoft.com/office/drawing/2016/ink" xmlns:o="urn:schemas-microsoft-com:office:office" xmlns:r="http://schemas.openxmlformats.org/officeDocument/2006/relationships" xmlns:m="http://schemas.openxmlformats.org/officeDocument/2006/math" xmlns:v="urn:schemas-microsoft-com:vml" xmlns:wp14="http://schemas.microsoft.com/office/word/2010/wordprocessingDrawing" xmlns:wp="http://schemas.openxmlformats.org/drawingml/2006/wordprocessingDrawing" xmlns:w10="urn:schemas-microsoft-com:office:word" xmlns:w="http://schemas.openxmlformats.org/wordprocessingml/2006/main" xmlns:w14="http://schemas.microsoft.com/office/word/2010/wordml" xmlns:w15="http://schemas.microsoft.com/office/word/2012/wordml" xmlns:w16se="http://schemas.microsoft.com/office/word/2015/wordml/symex" xmlns:wpg="http://schemas.microsoft.com/office/word/2010/wordprocessingGroup" xmlns:wpi="http://schemas.microsoft.com/office/word/2010/wordprocessingInk" xmlns:wne="http://schemas.microsoft.com/office/word/2006/wordml" xmlns:wps="http://schemas.microsoft.com/office/word/2010/wordprocessingShape" mc:Ignorable="w14 w15 w16se wp14">
+<w:numbering xmlns:wpc="http://schemas.microsoft.com/office/word/2010/wordprocessingCanvas" xmlns:mc="http://schemas.openxmlformats.org/markup-compatibility/2006" xmlns:o="urn:schemas-microsoft-com:office:office" xmlns:r="http://schemas.openxmlformats.org/officeDocument/2006/relationships" xmlns:m="http://schemas.openxmlformats.org/officeDocument/2006/math" xmlns:v="urn:schemas-microsoft-com:vml" xmlns:wp14="http://schemas.microsoft.com/office/word/2010/wordprocessingDrawing" xmlns:wp="http://schemas.openxmlformats.org/drawingml/2006/wordprocessingDrawing" xmlns:w10="urn:schemas-microsoft-com:office:word" xmlns:w="http://schemas.openxmlformats.org/wordprocessingml/2006/main" xmlns:w14="http://schemas.microsoft.com/office/word/2010/wordml" xmlns:w15="http://schemas.microsoft.com/office/word/2012/wordml" xmlns:wpg="http://schemas.microsoft.com/office/word/2010/wordprocessingGroup" xmlns:wpi="http://schemas.microsoft.com/office/word/2010/wordprocessingInk" xmlns:wne="http://schemas.microsoft.com/office/word/2006/wordml" xmlns:wps="http://schemas.microsoft.com/office/word/2010/wordprocessingShape" mc:Ignorable="w14 w15 wp14">
   <w:abstractNum w:abstractNumId="0" w15:restartNumberingAfterBreak="0">
     <w:nsid w:val="FFFFFF89"/>
     <w:multiLevelType w:val="singleLevel"/>
@@ -1102,7 +1066,7 @@
 </file>
 
 <file path=word/styles.xml><?xml version="1.0" encoding="utf-8"?>
-<w:styles xmlns:mc="http://schemas.openxmlformats.org/markup-compatibility/2006" xmlns:r="http://schemas.openxmlformats.org/officeDocument/2006/relationships" xmlns:w="http://schemas.openxmlformats.org/wordprocessingml/2006/main" xmlns:w14="http://schemas.microsoft.com/office/word/2010/wordml" xmlns:w15="http://schemas.microsoft.com/office/word/2012/wordml" xmlns:w16se="http://schemas.microsoft.com/office/word/2015/wordml/symex" mc:Ignorable="w14 w15 w16se">
+<w:styles xmlns:mc="http://schemas.openxmlformats.org/markup-compatibility/2006" xmlns:r="http://schemas.openxmlformats.org/officeDocument/2006/relationships" xmlns:w="http://schemas.openxmlformats.org/wordprocessingml/2006/main" xmlns:w14="http://schemas.microsoft.com/office/word/2010/wordml" xmlns:w15="http://schemas.microsoft.com/office/word/2012/wordml" mc:Ignorable="w14 w15">
   <w:docDefaults>
     <w:rPrDefault>
       <w:rPr>
@@ -1118,7 +1082,7 @@
       </w:pPr>
     </w:pPrDefault>
   </w:docDefaults>
-  <w:latentStyles w:defLockedState="0" w:defUIPriority="99" w:defSemiHidden="0" w:defUnhideWhenUsed="0" w:defQFormat="0" w:count="374">
+  <w:latentStyles w:defLockedState="0" w:defUIPriority="99" w:defSemiHidden="0" w:defUnhideWhenUsed="0" w:defQFormat="0" w:count="371">
     <w:lsdException w:name="Normal" w:uiPriority="0" w:qFormat="1"/>
     <w:lsdException w:name="heading 1" w:uiPriority="9" w:qFormat="1"/>
     <w:lsdException w:name="heading 2" w:semiHidden="1" w:uiPriority="9" w:unhideWhenUsed="1" w:qFormat="1"/>
@@ -1490,9 +1454,6 @@
     <w:lsdException w:name="List Table 5 Dark Accent 6" w:uiPriority="50"/>
     <w:lsdException w:name="List Table 6 Colorful Accent 6" w:uiPriority="51"/>
     <w:lsdException w:name="List Table 7 Colorful Accent 6" w:uiPriority="52"/>
-    <w:lsdException w:name="Mention" w:semiHidden="1" w:unhideWhenUsed="1"/>
-    <w:lsdException w:name="Smart Hyperlink" w:semiHidden="1" w:unhideWhenUsed="1"/>
-    <w:lsdException w:name="Hashtag" w:semiHidden="1" w:unhideWhenUsed="1"/>
   </w:latentStyles>
   <w:style w:type="paragraph" w:default="1" w:styleId="Normal">
     <w:name w:val="Normal"/>
@@ -1852,7 +1813,7 @@
 </file>
 
 <file path=customXml/itemProps1.xml><?xml version="1.0" encoding="utf-8"?>
-<ds:datastoreItem xmlns:ds="http://schemas.openxmlformats.org/officeDocument/2006/customXml" ds:itemID="{C8B0CCE9-7356-43BB-8320-F45D74F4DDE6}">
+<ds:datastoreItem xmlns:ds="http://schemas.openxmlformats.org/officeDocument/2006/customXml" ds:itemID="{8791DB22-3DF2-4128-8674-06076DC81062}">
   <ds:schemaRefs>
     <ds:schemaRef ds:uri="http://schemas.openxmlformats.org/officeDocument/2006/bibliography"/>
   </ds:schemaRefs>

</xml_diff>

<commit_message>
Finish Wk 3 Lectures and Quizzes in Coursera Stanford ML, set up for week 4, prep to retake quiz 1 from Wk 3 for 100% score
</commit_message>
<xml_diff>
--- a/MachineLearning/Coursera/StanfordMachineLearning/Week3_LogisticRegression/LogisticRegressionQuiz.docx
+++ b/MachineLearning/Coursera/StanfordMachineLearning/Week3_LogisticRegression/LogisticRegressionQuiz.docx
@@ -51,10 +51,7 @@
         <w:sym w:font="Wingdings" w:char="F0E0"/>
       </w:r>
       <w:r>
-        <w:t xml:space="preserve"> P(y=1|x;θ)</w:t>
-      </w:r>
-      <w:r>
-        <w:t xml:space="preserve"> - 1</w:t>
+        <w:t xml:space="preserve"> P(y=1|x;θ) - 1</w:t>
       </w:r>
     </w:p>
     <w:p>
@@ -225,29 +222,291 @@
         <w:rPr>
           <w:b/>
         </w:rPr>
-        <w:t>Adding polynomial features (e.g., instead using hθ(x</w:t>
-      </w:r>
-      <w:proofErr w:type="gramStart"/>
-      <w:r>
-        <w:rPr>
-          <w:b/>
-        </w:rPr>
-        <w:t>)=</w:t>
-      </w:r>
-      <w:proofErr w:type="gramEnd"/>
-      <w:r>
-        <w:rPr>
-          <w:b/>
-        </w:rPr>
-        <w:t>g(θ0+θ1x1+θ2x2+θ3x21+θ4x1x2+θ5x22) ) could increase how well we can fit the training data.</w:t>
+        <w:t>Adding polynomial features (e.g., instead using hθ(x)</w:t>
+      </w:r>
+      <w:r>
+        <w:rPr>
+          <w:b/>
+        </w:rPr>
+        <w:t xml:space="preserve"> </w:t>
+      </w:r>
+      <w:r>
+        <w:rPr>
+          <w:b/>
+        </w:rPr>
+        <w:t>=</w:t>
+      </w:r>
+      <w:r>
+        <w:rPr>
+          <w:b/>
+        </w:rPr>
+        <w:t xml:space="preserve"> </w:t>
+      </w:r>
+      <w:r>
+        <w:rPr>
+          <w:b/>
+        </w:rPr>
+        <w:t>g(θ0</w:t>
+      </w:r>
+      <w:r>
+        <w:rPr>
+          <w:b/>
+        </w:rPr>
+        <w:t xml:space="preserve"> </w:t>
+      </w:r>
+      <w:r>
+        <w:rPr>
+          <w:b/>
+        </w:rPr>
+        <w:t>+</w:t>
+      </w:r>
+      <w:r>
+        <w:rPr>
+          <w:b/>
+        </w:rPr>
+        <w:t xml:space="preserve"> </w:t>
+      </w:r>
+      <w:r>
+        <w:rPr>
+          <w:b/>
+        </w:rPr>
+        <w:t>θ1x1</w:t>
+      </w:r>
+      <w:r>
+        <w:rPr>
+          <w:b/>
+        </w:rPr>
+        <w:t xml:space="preserve"> </w:t>
+      </w:r>
+      <w:r>
+        <w:rPr>
+          <w:b/>
+        </w:rPr>
+        <w:t>+</w:t>
+      </w:r>
+      <w:r>
+        <w:rPr>
+          <w:b/>
+        </w:rPr>
+        <w:t xml:space="preserve"> </w:t>
+      </w:r>
+      <w:r>
+        <w:rPr>
+          <w:b/>
+        </w:rPr>
+        <w:t>θ2x2</w:t>
+      </w:r>
+      <w:r>
+        <w:rPr>
+          <w:b/>
+        </w:rPr>
+        <w:t xml:space="preserve"> </w:t>
+      </w:r>
+      <w:r>
+        <w:rPr>
+          <w:b/>
+        </w:rPr>
+        <w:t>+</w:t>
+      </w:r>
+      <w:r>
+        <w:rPr>
+          <w:b/>
+        </w:rPr>
+        <w:t xml:space="preserve"> θ3x1^2 </w:t>
+      </w:r>
+      <w:r>
+        <w:rPr>
+          <w:b/>
+        </w:rPr>
+        <w:t>+</w:t>
+      </w:r>
+      <w:r>
+        <w:rPr>
+          <w:b/>
+        </w:rPr>
+        <w:t xml:space="preserve"> </w:t>
+      </w:r>
+      <w:r>
+        <w:rPr>
+          <w:b/>
+        </w:rPr>
+        <w:t>θ4x1x2</w:t>
+      </w:r>
+      <w:r>
+        <w:rPr>
+          <w:b/>
+        </w:rPr>
+        <w:t xml:space="preserve"> </w:t>
+      </w:r>
+      <w:r>
+        <w:rPr>
+          <w:b/>
+        </w:rPr>
+        <w:t>+</w:t>
+      </w:r>
+      <w:r>
+        <w:rPr>
+          <w:b/>
+        </w:rPr>
+        <w:t xml:space="preserve"> </w:t>
+      </w:r>
+      <w:r>
+        <w:rPr>
+          <w:b/>
+        </w:rPr>
+        <w:t>θ5x2</w:t>
+      </w:r>
+      <w:r>
+        <w:rPr>
+          <w:b/>
+        </w:rPr>
+        <w:t>^2)</w:t>
+      </w:r>
+      <w:r>
+        <w:rPr>
+          <w:b/>
+        </w:rPr>
+        <w:t>) could increase how well we can fit the training data.</w:t>
       </w:r>
     </w:p>
     <w:p>
       <w:pPr>
         <w:pStyle w:val="ListBullet"/>
-      </w:pPr>
-      <w:bookmarkStart w:id="0" w:name="_GoBack"/>
-      <w:bookmarkEnd w:id="0"/>
+        <w:tabs>
+          <w:tab w:val="clear" w:pos="360"/>
+          <w:tab w:val="num" w:pos="720"/>
+        </w:tabs>
+        <w:ind w:left="720"/>
+        <w:rPr>
+          <w:b/>
+        </w:rPr>
+      </w:pPr>
+      <w:r>
+        <w:rPr>
+          <w:rFonts w:ascii="Arial" w:hAnsi="Arial" w:cs="Arial"/>
+          <w:color w:val="373A3C"/>
+          <w:sz w:val="21"/>
+          <w:szCs w:val="21"/>
+          <w:shd w:val="clear" w:color="auto" w:fill="FFFFFF"/>
+        </w:rPr>
+        <w:t>At the optimal value of </w:t>
+      </w:r>
+      <w:r>
+        <w:rPr>
+          <w:rStyle w:val="mi"/>
+          <w:rFonts w:ascii="MathJax_Math" w:hAnsi="MathJax_Math" w:cs="Arial"/>
+          <w:i/>
+          <w:iCs/>
+          <w:color w:val="373A3C"/>
+          <w:sz w:val="26"/>
+          <w:szCs w:val="26"/>
+          <w:bdr w:val="none" w:sz="0" w:space="0" w:color="auto" w:frame="1"/>
+          <w:shd w:val="clear" w:color="auto" w:fill="FFFFFF"/>
+        </w:rPr>
+        <w:t>θ</w:t>
+      </w:r>
+      <w:r>
+        <w:rPr>
+          <w:rFonts w:ascii="Arial" w:hAnsi="Arial" w:cs="Arial"/>
+          <w:color w:val="373A3C"/>
+          <w:sz w:val="21"/>
+          <w:szCs w:val="21"/>
+          <w:shd w:val="clear" w:color="auto" w:fill="FFFFFF"/>
+        </w:rPr>
+        <w:t> (e.g., found by fminunc), we will have </w:t>
+      </w:r>
+      <w:r>
+        <w:rPr>
+          <w:rStyle w:val="mi"/>
+          <w:rFonts w:ascii="MathJax_Math" w:hAnsi="MathJax_Math" w:cs="Arial"/>
+          <w:i/>
+          <w:iCs/>
+          <w:color w:val="373A3C"/>
+          <w:sz w:val="26"/>
+          <w:szCs w:val="26"/>
+          <w:bdr w:val="none" w:sz="0" w:space="0" w:color="auto" w:frame="1"/>
+          <w:shd w:val="clear" w:color="auto" w:fill="FFFFFF"/>
+        </w:rPr>
+        <w:t>J</w:t>
+      </w:r>
+      <w:r>
+        <w:rPr>
+          <w:rStyle w:val="mo"/>
+          <w:rFonts w:ascii="MathJax_Main" w:hAnsi="MathJax_Main" w:cs="Arial"/>
+          <w:color w:val="373A3C"/>
+          <w:sz w:val="26"/>
+          <w:szCs w:val="26"/>
+          <w:bdr w:val="none" w:sz="0" w:space="0" w:color="auto" w:frame="1"/>
+          <w:shd w:val="clear" w:color="auto" w:fill="FFFFFF"/>
+        </w:rPr>
+        <w:t>(</w:t>
+      </w:r>
+      <w:r>
+        <w:rPr>
+          <w:rStyle w:val="mi"/>
+          <w:rFonts w:ascii="MathJax_Math" w:hAnsi="MathJax_Math" w:cs="Arial"/>
+          <w:i/>
+          <w:iCs/>
+          <w:color w:val="373A3C"/>
+          <w:sz w:val="26"/>
+          <w:szCs w:val="26"/>
+          <w:bdr w:val="none" w:sz="0" w:space="0" w:color="auto" w:frame="1"/>
+          <w:shd w:val="clear" w:color="auto" w:fill="FFFFFF"/>
+        </w:rPr>
+        <w:t>θ</w:t>
+      </w:r>
+      <w:r>
+        <w:rPr>
+          <w:rStyle w:val="mo"/>
+          <w:rFonts w:ascii="MathJax_Main" w:hAnsi="MathJax_Main" w:cs="Arial"/>
+          <w:color w:val="373A3C"/>
+          <w:sz w:val="26"/>
+          <w:szCs w:val="26"/>
+          <w:bdr w:val="none" w:sz="0" w:space="0" w:color="auto" w:frame="1"/>
+          <w:shd w:val="clear" w:color="auto" w:fill="FFFFFF"/>
+        </w:rPr>
+        <w:t>)≥</w:t>
+      </w:r>
+      <w:r>
+        <w:rPr>
+          <w:rStyle w:val="mn"/>
+          <w:rFonts w:ascii="MathJax_Main" w:hAnsi="MathJax_Main" w:cs="Arial"/>
+          <w:color w:val="373A3C"/>
+          <w:sz w:val="26"/>
+          <w:szCs w:val="26"/>
+          <w:bdr w:val="none" w:sz="0" w:space="0" w:color="auto" w:frame="1"/>
+          <w:shd w:val="clear" w:color="auto" w:fill="FFFFFF"/>
+        </w:rPr>
+        <w:t>0</w:t>
+      </w:r>
+      <w:r>
+        <w:rPr>
+          <w:rFonts w:ascii="Arial" w:hAnsi="Arial" w:cs="Arial"/>
+          <w:color w:val="373A3C"/>
+          <w:sz w:val="21"/>
+          <w:szCs w:val="21"/>
+          <w:shd w:val="clear" w:color="auto" w:fill="FFFFFF"/>
+        </w:rPr>
+        <w:t>.</w:t>
+      </w:r>
+    </w:p>
+    <w:p>
+      <w:pPr>
+        <w:pStyle w:val="ListBullet"/>
+        <w:numPr>
+          <w:ilvl w:val="0"/>
+          <w:numId w:val="0"/>
+        </w:numPr>
+        <w:ind w:left="720"/>
+        <w:rPr>
+          <w:b/>
+        </w:rPr>
+      </w:pPr>
+    </w:p>
+    <w:p>
+      <w:pPr>
+        <w:pStyle w:val="ListBullet"/>
+      </w:pPr>
       <w:r>
         <w:t xml:space="preserve">For logistic regression, the gradient is given by </w:t>
       </w:r>
@@ -478,21 +737,7 @@
         <w:rPr>
           <w:b/>
         </w:rPr>
-        <w:t xml:space="preserve">The one-vs-all technique allows you to use logistic regression for problems in which each </w:t>
-      </w:r>
-      <w:proofErr w:type="gramStart"/>
-      <w:r>
-        <w:rPr>
-          <w:b/>
-        </w:rPr>
-        <w:t>y(</w:t>
-      </w:r>
-      <w:proofErr w:type="gramEnd"/>
-      <w:r>
-        <w:rPr>
-          <w:b/>
-        </w:rPr>
-        <w:t>i) comes from a</w:t>
+        <w:t>The one-vs-all technique allows you to use logistic regression for problems in which each y(i) comes from a</w:t>
       </w:r>
       <w:r>
         <w:rPr>
@@ -516,21 +761,31 @@
         <w:rPr>
           <w:b/>
         </w:rPr>
-        <w:t xml:space="preserve">The cost function </w:t>
-      </w:r>
-      <w:proofErr w:type="gramStart"/>
-      <w:r>
-        <w:rPr>
-          <w:b/>
-        </w:rPr>
-        <w:t>J(</w:t>
-      </w:r>
-      <w:proofErr w:type="gramEnd"/>
-      <w:r>
-        <w:rPr>
-          <w:b/>
-        </w:rPr>
-        <w:t>θ) for logistic regression trained with m≥1 examples is always greater than or equal to zero.</w:t>
+        <w:t>The cost function J(θ) for logistic regression trained with m</w:t>
+      </w:r>
+      <w:r>
+        <w:rPr>
+          <w:b/>
+        </w:rPr>
+        <w:t xml:space="preserve"> </w:t>
+      </w:r>
+      <w:r>
+        <w:rPr>
+          <w:b/>
+        </w:rPr>
+        <w:t>≥</w:t>
+      </w:r>
+      <w:r>
+        <w:rPr>
+          <w:b/>
+        </w:rPr>
+        <w:t xml:space="preserve"> </w:t>
+      </w:r>
+      <w:r>
+        <w:rPr>
+          <w:b/>
+        </w:rPr>
+        <w:t>1 examples is always greater than or equal to zero.</w:t>
       </w:r>
     </w:p>
     <w:p>
@@ -548,21 +803,7 @@
         <w:rPr>
           <w:b/>
         </w:rPr>
-        <w:t xml:space="preserve">The sigmoid function </w:t>
-      </w:r>
-      <w:proofErr w:type="gramStart"/>
-      <w:r>
-        <w:rPr>
-          <w:b/>
-        </w:rPr>
-        <w:t>g(</w:t>
-      </w:r>
-      <w:proofErr w:type="gramEnd"/>
-      <w:r>
-        <w:rPr>
-          <w:b/>
-        </w:rPr>
-        <w:t>z)=</w:t>
+        <w:t>The sigmoid function g(z)=</w:t>
       </w:r>
       <w:r>
         <w:rPr>
@@ -618,40 +859,100 @@
         </w:rPr>
         <w:t xml:space="preserve"> is never greater than one (&gt;1).</w:t>
       </w:r>
+      <w:bookmarkStart w:id="0" w:name="_GoBack"/>
+      <w:bookmarkEnd w:id="0"/>
     </w:p>
     <w:p>
       <w:pPr>
         <w:pStyle w:val="ListBullet"/>
-        <w:numPr>
-          <w:ilvl w:val="0"/>
-          <w:numId w:val="0"/>
-        </w:numPr>
-        <w:ind w:left="360"/>
-      </w:pPr>
-    </w:p>
-    <w:p>
-      <w:pPr>
-        <w:pStyle w:val="ListBullet"/>
       </w:pPr>
       <w:r>
         <w:lastRenderedPageBreak/>
-        <w:t>Suppose you train a logistic classifier hθ(x</w:t>
-      </w:r>
-      <w:proofErr w:type="gramStart"/>
-      <w:r>
-        <w:t>)=</w:t>
-      </w:r>
-      <w:proofErr w:type="gramEnd"/>
-      <w:r>
-        <w:t>g(θ0+θ1x1+θ2x2). Suppose θ0=−6</w:t>
-      </w:r>
-      <w:proofErr w:type="gramStart"/>
-      <w:r>
-        <w:t>,θ1</w:t>
-      </w:r>
-      <w:proofErr w:type="gramEnd"/>
-      <w:r>
-        <w:t>=1,θ2=0. Which of the following figures represents the decision boundary found by your classifier?</w:t>
+        <w:t>Suppose you train a logistic classifier hθ(x)</w:t>
+      </w:r>
+      <w:r>
+        <w:t xml:space="preserve"> </w:t>
+      </w:r>
+      <w:r>
+        <w:t>=</w:t>
+      </w:r>
+      <w:r>
+        <w:t xml:space="preserve"> </w:t>
+      </w:r>
+      <w:r>
+        <w:t>g(θ0</w:t>
+      </w:r>
+      <w:r>
+        <w:t xml:space="preserve"> </w:t>
+      </w:r>
+      <w:r>
+        <w:t>+</w:t>
+      </w:r>
+      <w:r>
+        <w:t xml:space="preserve"> </w:t>
+      </w:r>
+      <w:r>
+        <w:t>θ1x1</w:t>
+      </w:r>
+      <w:r>
+        <w:t xml:space="preserve"> </w:t>
+      </w:r>
+      <w:r>
+        <w:t>+</w:t>
+      </w:r>
+      <w:r>
+        <w:t xml:space="preserve"> </w:t>
+      </w:r>
+      <w:r>
+        <w:t>θ2x2). Suppose θ0</w:t>
+      </w:r>
+      <w:r>
+        <w:t xml:space="preserve"> </w:t>
+      </w:r>
+      <w:r>
+        <w:t>=</w:t>
+      </w:r>
+      <w:r>
+        <w:t xml:space="preserve"> </w:t>
+      </w:r>
+      <w:r>
+        <w:t>6,</w:t>
+      </w:r>
+      <w:r>
+        <w:t xml:space="preserve"> </w:t>
+      </w:r>
+      <w:r>
+        <w:t>θ1</w:t>
+      </w:r>
+      <w:r>
+        <w:t xml:space="preserve"> </w:t>
+      </w:r>
+      <w:r>
+        <w:t>=</w:t>
+      </w:r>
+      <w:r>
+        <w:t xml:space="preserve"> -</w:t>
+      </w:r>
+      <w:r>
+        <w:t>1,</w:t>
+      </w:r>
+      <w:r>
+        <w:t xml:space="preserve"> </w:t>
+      </w:r>
+      <w:r>
+        <w:t>θ2</w:t>
+      </w:r>
+      <w:r>
+        <w:t xml:space="preserve"> </w:t>
+      </w:r>
+      <w:r>
+        <w:t>=</w:t>
+      </w:r>
+      <w:r>
+        <w:t xml:space="preserve"> </w:t>
+      </w:r>
+      <w:r>
+        <w:t>0. Which of the following figures represents the decision boundary found by your classifier?</w:t>
       </w:r>
     </w:p>
     <w:p>
@@ -664,40 +965,16 @@
         <w:ind w:left="1080"/>
       </w:pPr>
       <w:r>
-        <w:t>6</w:t>
-      </w:r>
-      <w:r>
-        <w:t xml:space="preserve"> – x1 &gt;= 0 for y = 1 </w:t>
+        <w:t xml:space="preserve">6 – x1 &gt;= 0 for y = 1 </w:t>
       </w:r>
       <w:r>
         <w:sym w:font="Wingdings" w:char="F0E0"/>
       </w:r>
       <w:r>
-        <w:t xml:space="preserve"> y = 1 is x1 </w:t>
-      </w:r>
-      <w:r>
-        <w:t>&lt;= 6</w:t>
+        <w:t xml:space="preserve"> y = 1 is x1 &lt;= 6</w:t>
       </w:r>
     </w:p>
     <w:p/>
-    <w:p>
-      <w:proofErr w:type="gramStart"/>
-      <w:r>
-        <w:t>when</w:t>
-      </w:r>
-      <w:proofErr w:type="gramEnd"/>
-      <w:r>
-        <w:t xml:space="preserve"> X1 + X2 &gt;= 3 is everything to the upper right portion of the magenta line </w:t>
-      </w:r>
-      <w:r>
-        <w:t> the region where our hypothesis predicts y = 1</w:t>
-      </w:r>
-    </w:p>
-    <w:p>
-      <w:r>
-        <w:t xml:space="preserve"> </w:t>
-      </w:r>
-    </w:p>
     <w:p/>
     <w:sectPr>
       <w:pgSz w:w="12240" w:h="15840"/>
@@ -1510,6 +1787,21 @@
       <w:contextualSpacing/>
     </w:pPr>
   </w:style>
+  <w:style w:type="character" w:customStyle="1" w:styleId="mi">
+    <w:name w:val="mi"/>
+    <w:basedOn w:val="DefaultParagraphFont"/>
+    <w:rsid w:val="00F76291"/>
+  </w:style>
+  <w:style w:type="character" w:customStyle="1" w:styleId="mo">
+    <w:name w:val="mo"/>
+    <w:basedOn w:val="DefaultParagraphFont"/>
+    <w:rsid w:val="00F76291"/>
+  </w:style>
+  <w:style w:type="character" w:customStyle="1" w:styleId="mn">
+    <w:name w:val="mn"/>
+    <w:basedOn w:val="DefaultParagraphFont"/>
+    <w:rsid w:val="00F76291"/>
+  </w:style>
 </w:styles>
 </file>
 
@@ -1813,7 +2105,7 @@
 </file>
 
 <file path=customXml/itemProps1.xml><?xml version="1.0" encoding="utf-8"?>
-<ds:datastoreItem xmlns:ds="http://schemas.openxmlformats.org/officeDocument/2006/customXml" ds:itemID="{8791DB22-3DF2-4128-8674-06076DC81062}">
+<ds:datastoreItem xmlns:ds="http://schemas.openxmlformats.org/officeDocument/2006/customXml" ds:itemID="{BE7F6B4E-25F9-49FC-8C91-7DFAFAB05625}">
   <ds:schemaRefs>
     <ds:schemaRef ds:uri="http://schemas.openxmlformats.org/officeDocument/2006/bibliography"/>
   </ds:schemaRefs>

</xml_diff>

<commit_message>
Get 100% on Wk 3 Logistic Regression Quiz in Coursera ML
</commit_message>
<xml_diff>
--- a/MachineLearning/Coursera/StanfordMachineLearning/Week3_LogisticRegression/LogisticRegressionQuiz.docx
+++ b/MachineLearning/Coursera/StanfordMachineLearning/Week3_LogisticRegression/LogisticRegressionQuiz.docx
@@ -110,10 +110,14 @@
           <w:numId w:val="0"/>
         </w:numPr>
         <w:ind w:left="360"/>
+        <w:rPr>
+          <w:u w:val="single"/>
+        </w:rPr>
       </w:pPr>
       <w:r>
         <w:rPr>
           <w:noProof/>
+          <w:u w:val="single"/>
         </w:rPr>
         <w:drawing>
           <wp:inline distT="0" distB="0" distL="0" distR="0" wp14:anchorId="6CB6518A" wp14:editId="794DE394">
@@ -152,19 +156,26 @@
         </w:drawing>
       </w:r>
       <w:r>
+        <w:rPr>
+          <w:u w:val="single"/>
+        </w:rPr>
         <w:tab/>
       </w:r>
       <w:r>
+        <w:rPr>
+          <w:u w:val="single"/>
+        </w:rPr>
         <w:tab/>
       </w:r>
       <w:r>
         <w:rPr>
           <w:noProof/>
+          <w:u w:val="single"/>
         </w:rPr>
         <w:drawing>
           <wp:inline distT="0" distB="0" distL="0" distR="0" wp14:anchorId="2F484879" wp14:editId="38586F19">
-            <wp:extent cx="2075695" cy="1581150"/>
-            <wp:effectExtent l="0" t="0" r="1270" b="0"/>
+            <wp:extent cx="1684351" cy="1283045"/>
+            <wp:effectExtent l="0" t="0" r="0" b="0"/>
             <wp:docPr id="3" name="Picture 3"/>
             <wp:cNvGraphicFramePr>
               <a:graphicFrameLocks xmlns:a="http://schemas.openxmlformats.org/drawingml/2006/main" noChangeAspect="1"/>
@@ -185,7 +196,7 @@
                   <pic:spPr>
                     <a:xfrm>
                       <a:off x="0" y="0"/>
-                      <a:ext cx="2086803" cy="1589611"/>
+                      <a:ext cx="1698784" cy="1294039"/>
                     </a:xfrm>
                     <a:prstGeom prst="rect">
                       <a:avLst/>
@@ -366,7 +377,13 @@
         <w:rPr>
           <w:b/>
         </w:rPr>
-        <w:t>) could increase how well we can fit the training data.</w:t>
+        <w:t>) could increase how we</w:t>
+      </w:r>
+      <w:r>
+        <w:rPr>
+          <w:b/>
+        </w:rPr>
+        <w:t>ll we can fit the training data</w:t>
       </w:r>
     </w:p>
     <w:p>
@@ -381,113 +398,100 @@
           <w:b/>
         </w:rPr>
       </w:pPr>
-      <w:r>
-        <w:rPr>
-          <w:rFonts w:ascii="Arial" w:hAnsi="Arial" w:cs="Arial"/>
-          <w:color w:val="373A3C"/>
-          <w:sz w:val="21"/>
-          <w:szCs w:val="21"/>
-          <w:shd w:val="clear" w:color="auto" w:fill="FFFFFF"/>
+      <w:proofErr w:type="gramStart"/>
+      <w:r>
+        <w:rPr>
+          <w:b/>
+        </w:rPr>
+        <w:t>J(</w:t>
+      </w:r>
+      <w:proofErr w:type="gramEnd"/>
+      <w:r>
+        <w:rPr>
+          <w:b/>
+        </w:rPr>
+        <w:t>θ)</w:t>
+      </w:r>
+      <w:r>
+        <w:rPr>
+          <w:b/>
+        </w:rPr>
+        <w:t> will be a convex function, so gradient descent should converge to the global minimum.</w:t>
+      </w:r>
+    </w:p>
+    <w:p>
+      <w:pPr>
+        <w:pStyle w:val="ListBullet"/>
+        <w:tabs>
+          <w:tab w:val="clear" w:pos="360"/>
+          <w:tab w:val="num" w:pos="720"/>
+        </w:tabs>
+        <w:ind w:left="720"/>
+        <w:rPr>
+          <w:b/>
+        </w:rPr>
+      </w:pPr>
+      <w:r>
+        <w:rPr>
+          <w:b/>
         </w:rPr>
         <w:t>At the optimal value of </w:t>
       </w:r>
       <w:r>
         <w:rPr>
-          <w:rStyle w:val="mi"/>
-          <w:rFonts w:ascii="MathJax_Math" w:hAnsi="MathJax_Math" w:cs="Arial"/>
-          <w:i/>
-          <w:iCs/>
-          <w:color w:val="373A3C"/>
-          <w:sz w:val="26"/>
-          <w:szCs w:val="26"/>
-          <w:bdr w:val="none" w:sz="0" w:space="0" w:color="auto" w:frame="1"/>
-          <w:shd w:val="clear" w:color="auto" w:fill="FFFFFF"/>
+          <w:b/>
         </w:rPr>
         <w:t>θ</w:t>
       </w:r>
       <w:r>
         <w:rPr>
-          <w:rFonts w:ascii="Arial" w:hAnsi="Arial" w:cs="Arial"/>
-          <w:color w:val="373A3C"/>
-          <w:sz w:val="21"/>
-          <w:szCs w:val="21"/>
-          <w:shd w:val="clear" w:color="auto" w:fill="FFFFFF"/>
-        </w:rPr>
-        <w:t> (e.g., found by fminunc), we will have </w:t>
-      </w:r>
-      <w:r>
-        <w:rPr>
-          <w:rStyle w:val="mi"/>
-          <w:rFonts w:ascii="MathJax_Math" w:hAnsi="MathJax_Math" w:cs="Arial"/>
-          <w:i/>
-          <w:iCs/>
-          <w:color w:val="373A3C"/>
-          <w:sz w:val="26"/>
-          <w:szCs w:val="26"/>
-          <w:bdr w:val="none" w:sz="0" w:space="0" w:color="auto" w:frame="1"/>
-          <w:shd w:val="clear" w:color="auto" w:fill="FFFFFF"/>
-        </w:rPr>
-        <w:t>J</w:t>
-      </w:r>
-      <w:r>
-        <w:rPr>
-          <w:rStyle w:val="mo"/>
-          <w:rFonts w:ascii="MathJax_Main" w:hAnsi="MathJax_Main" w:cs="Arial"/>
-          <w:color w:val="373A3C"/>
-          <w:sz w:val="26"/>
-          <w:szCs w:val="26"/>
-          <w:bdr w:val="none" w:sz="0" w:space="0" w:color="auto" w:frame="1"/>
-          <w:shd w:val="clear" w:color="auto" w:fill="FFFFFF"/>
-        </w:rPr>
-        <w:t>(</w:t>
-      </w:r>
-      <w:r>
-        <w:rPr>
-          <w:rStyle w:val="mi"/>
-          <w:rFonts w:ascii="MathJax_Math" w:hAnsi="MathJax_Math" w:cs="Arial"/>
-          <w:i/>
-          <w:iCs/>
-          <w:color w:val="373A3C"/>
-          <w:sz w:val="26"/>
-          <w:szCs w:val="26"/>
-          <w:bdr w:val="none" w:sz="0" w:space="0" w:color="auto" w:frame="1"/>
-          <w:shd w:val="clear" w:color="auto" w:fill="FFFFFF"/>
-        </w:rPr>
-        <w:t>θ</w:t>
-      </w:r>
-      <w:r>
-        <w:rPr>
-          <w:rStyle w:val="mo"/>
-          <w:rFonts w:ascii="MathJax_Main" w:hAnsi="MathJax_Main" w:cs="Arial"/>
-          <w:color w:val="373A3C"/>
-          <w:sz w:val="26"/>
-          <w:szCs w:val="26"/>
-          <w:bdr w:val="none" w:sz="0" w:space="0" w:color="auto" w:frame="1"/>
-          <w:shd w:val="clear" w:color="auto" w:fill="FFFFFF"/>
-        </w:rPr>
-        <w:t>)≥</w:t>
-      </w:r>
-      <w:r>
-        <w:rPr>
-          <w:rStyle w:val="mn"/>
-          <w:rFonts w:ascii="MathJax_Main" w:hAnsi="MathJax_Main" w:cs="Arial"/>
-          <w:color w:val="373A3C"/>
-          <w:sz w:val="26"/>
-          <w:szCs w:val="26"/>
-          <w:bdr w:val="none" w:sz="0" w:space="0" w:color="auto" w:frame="1"/>
-          <w:shd w:val="clear" w:color="auto" w:fill="FFFFFF"/>
+          <w:b/>
+        </w:rPr>
+        <w:t xml:space="preserve"> (e.g., found by </w:t>
+      </w:r>
+      <w:proofErr w:type="spellStart"/>
+      <w:r>
+        <w:rPr>
+          <w:b/>
+        </w:rPr>
+        <w:t>fminunc</w:t>
+      </w:r>
+      <w:proofErr w:type="spellEnd"/>
+      <w:r>
+        <w:rPr>
+          <w:b/>
+        </w:rPr>
+        <w:t>), we will have </w:t>
+      </w:r>
+      <w:r>
+        <w:rPr>
+          <w:b/>
+        </w:rPr>
+        <w:t>J(θ)</w:t>
+      </w:r>
+      <w:r>
+        <w:rPr>
+          <w:b/>
+        </w:rPr>
+        <w:t xml:space="preserve"> </w:t>
+      </w:r>
+      <w:r>
+        <w:rPr>
+          <w:b/>
+        </w:rPr>
+        <w:t>≥</w:t>
+      </w:r>
+      <w:r>
+        <w:rPr>
+          <w:b/>
+        </w:rPr>
+        <w:t xml:space="preserve"> </w:t>
+      </w:r>
+      <w:r>
+        <w:rPr>
+          <w:b/>
         </w:rPr>
         <w:t>0</w:t>
-      </w:r>
-      <w:r>
-        <w:rPr>
-          <w:rFonts w:ascii="Arial" w:hAnsi="Arial" w:cs="Arial"/>
-          <w:color w:val="373A3C"/>
-          <w:sz w:val="21"/>
-          <w:szCs w:val="21"/>
-          <w:shd w:val="clear" w:color="auto" w:fill="FFFFFF"/>
-        </w:rPr>
-        <w:t>.</w:t>
       </w:r>
     </w:p>
     <w:p>
@@ -556,8 +560,13 @@
       <w:r>
         <w:t xml:space="preserve"> </w:t>
       </w:r>
-      <w:r>
-        <w:t xml:space="preserve">Which of these is a correct gradient descent update for logistic regression with a learning rate of α? </w:t>
+      <w:proofErr w:type="gramStart"/>
+      <w:r>
+        <w:t>Which</w:t>
+      </w:r>
+      <w:proofErr w:type="gramEnd"/>
+      <w:r>
+        <w:t xml:space="preserve"> of these is a correct gradient descent update for logistic regression with a learning rate of α? </w:t>
       </w:r>
     </w:p>
     <w:p>
@@ -737,7 +746,29 @@
         <w:rPr>
           <w:b/>
         </w:rPr>
-        <w:t>The one-vs-all technique allows you to use logistic regression for problems in which each y(i) comes from a</w:t>
+        <w:t xml:space="preserve">The one-vs-all technique allows you to use logistic regression for problems in which each </w:t>
+      </w:r>
+      <w:proofErr w:type="gramStart"/>
+      <w:r>
+        <w:rPr>
+          <w:b/>
+        </w:rPr>
+        <w:t>y(</w:t>
+      </w:r>
+      <w:proofErr w:type="spellStart"/>
+      <w:proofErr w:type="gramEnd"/>
+      <w:r>
+        <w:rPr>
+          <w:b/>
+        </w:rPr>
+        <w:t>i</w:t>
+      </w:r>
+      <w:proofErr w:type="spellEnd"/>
+      <w:r>
+        <w:rPr>
+          <w:b/>
+        </w:rPr>
+        <w:t>) comes from a</w:t>
       </w:r>
       <w:r>
         <w:rPr>
@@ -761,7 +792,21 @@
         <w:rPr>
           <w:b/>
         </w:rPr>
-        <w:t>The cost function J(θ) for logistic regression trained with m</w:t>
+        <w:t xml:space="preserve">The cost function </w:t>
+      </w:r>
+      <w:proofErr w:type="gramStart"/>
+      <w:r>
+        <w:rPr>
+          <w:b/>
+        </w:rPr>
+        <w:t>J(</w:t>
+      </w:r>
+      <w:proofErr w:type="gramEnd"/>
+      <w:r>
+        <w:rPr>
+          <w:b/>
+        </w:rPr>
+        <w:t>θ) for logistic regression trained with m</w:t>
       </w:r>
       <w:r>
         <w:rPr>
@@ -857,10 +902,16 @@
         <w:rPr>
           <w:b/>
         </w:rPr>
-        <w:t xml:space="preserve"> is never greater than one (&gt;1).</w:t>
+        <w:t xml:space="preserve"> is never grea</w:t>
       </w:r>
       <w:bookmarkStart w:id="0" w:name="_GoBack"/>
       <w:bookmarkEnd w:id="0"/>
+      <w:r>
+        <w:rPr>
+          <w:b/>
+        </w:rPr>
+        <w:t>ter than one (&gt;1)</w:t>
+      </w:r>
     </w:p>
     <w:p>
       <w:pPr>
@@ -879,8 +930,13 @@
       <w:r>
         <w:t xml:space="preserve"> </w:t>
       </w:r>
-      <w:r>
-        <w:t>g(θ0</w:t>
+      <w:proofErr w:type="gramStart"/>
+      <w:r>
+        <w:t>g(</w:t>
+      </w:r>
+      <w:proofErr w:type="gramEnd"/>
+      <w:r>
+        <w:t>θ0</w:t>
       </w:r>
       <w:r>
         <w:t xml:space="preserve"> </w:t>
@@ -963,15 +1019,411 @@
           <w:tab w:val="num" w:pos="1080"/>
         </w:tabs>
         <w:ind w:left="1080"/>
-      </w:pPr>
-      <w:r>
+        <w:rPr>
+          <w:b/>
+        </w:rPr>
+      </w:pPr>
+      <w:r>
+        <w:rPr>
+          <w:b/>
+        </w:rPr>
         <w:t xml:space="preserve">6 – x1 &gt;= 0 for y = 1 </w:t>
       </w:r>
       <w:r>
-        <w:sym w:font="Wingdings" w:char="F0E0"/>
-      </w:r>
-      <w:r>
+        <w:rPr>
+          <w:b/>
+        </w:rPr>
+        <w:sym w:font="Wingdings" w:char="F0E8"/>
+      </w:r>
+      <w:r>
+        <w:rPr>
+          <w:b/>
+        </w:rPr>
         <w:t xml:space="preserve"> y = 1 is x1 &lt;= 6</w:t>
+      </w:r>
+    </w:p>
+    <w:p>
+      <w:pPr>
+        <w:pStyle w:val="ListBullet"/>
+        <w:numPr>
+          <w:ilvl w:val="0"/>
+          <w:numId w:val="0"/>
+        </w:numPr>
+        <w:ind w:left="1800" w:firstLine="360"/>
+      </w:pPr>
+      <w:r>
+        <w:rPr>
+          <w:noProof/>
+        </w:rPr>
+        <w:drawing>
+          <wp:inline distT="0" distB="0" distL="0" distR="0" wp14:anchorId="39198F8E" wp14:editId="30D05427">
+            <wp:extent cx="1590675" cy="1219200"/>
+            <wp:effectExtent l="0" t="0" r="9525" b="0"/>
+            <wp:docPr id="10" name="Picture 10"/>
+            <wp:cNvGraphicFramePr>
+              <a:graphicFrameLocks xmlns:a="http://schemas.openxmlformats.org/drawingml/2006/main" noChangeAspect="1"/>
+            </wp:cNvGraphicFramePr>
+            <a:graphic xmlns:a="http://schemas.openxmlformats.org/drawingml/2006/main">
+              <a:graphicData uri="http://schemas.openxmlformats.org/drawingml/2006/picture">
+                <pic:pic xmlns:pic="http://schemas.openxmlformats.org/drawingml/2006/picture">
+                  <pic:nvPicPr>
+                    <pic:cNvPr id="1" name=""/>
+                    <pic:cNvPicPr/>
+                  </pic:nvPicPr>
+                  <pic:blipFill>
+                    <a:blip r:embed="rId13"/>
+                    <a:stretch>
+                      <a:fillRect/>
+                    </a:stretch>
+                  </pic:blipFill>
+                  <pic:spPr>
+                    <a:xfrm>
+                      <a:off x="0" y="0"/>
+                      <a:ext cx="1590675" cy="1219200"/>
+                    </a:xfrm>
+                    <a:prstGeom prst="rect">
+                      <a:avLst/>
+                    </a:prstGeom>
+                  </pic:spPr>
+                </pic:pic>
+              </a:graphicData>
+            </a:graphic>
+          </wp:inline>
+        </w:drawing>
+      </w:r>
+    </w:p>
+    <w:p>
+      <w:pPr>
+        <w:pStyle w:val="ListBullet"/>
+        <w:numPr>
+          <w:ilvl w:val="0"/>
+          <w:numId w:val="0"/>
+        </w:numPr>
+        <w:ind w:left="360" w:hanging="360"/>
+      </w:pPr>
+    </w:p>
+    <w:p>
+      <w:pPr>
+        <w:pStyle w:val="ListBullet"/>
+      </w:pPr>
+      <w:r>
+        <w:t>Suppose you train a logistic classifier </w:t>
+      </w:r>
+      <w:r>
+        <w:t>hθ(x)</w:t>
+      </w:r>
+      <w:r>
+        <w:t xml:space="preserve"> </w:t>
+      </w:r>
+      <w:r>
+        <w:t>=</w:t>
+      </w:r>
+      <w:r>
+        <w:t xml:space="preserve"> </w:t>
+      </w:r>
+      <w:proofErr w:type="gramStart"/>
+      <w:r>
+        <w:t>g(</w:t>
+      </w:r>
+      <w:proofErr w:type="gramEnd"/>
+      <w:r>
+        <w:t>θ0</w:t>
+      </w:r>
+      <w:r>
+        <w:t xml:space="preserve"> </w:t>
+      </w:r>
+      <w:r>
+        <w:t>+</w:t>
+      </w:r>
+      <w:r>
+        <w:t xml:space="preserve"> </w:t>
+      </w:r>
+      <w:r>
+        <w:t>θ1x1</w:t>
+      </w:r>
+      <w:r>
+        <w:t xml:space="preserve"> </w:t>
+      </w:r>
+      <w:r>
+        <w:t>+</w:t>
+      </w:r>
+      <w:r>
+        <w:t xml:space="preserve"> </w:t>
+      </w:r>
+      <w:r>
+        <w:t>θ2x2)</w:t>
+      </w:r>
+      <w:r>
+        <w:t>. Suppose </w:t>
+      </w:r>
+      <w:r>
+        <w:t>θ0</w:t>
+      </w:r>
+      <w:r>
+        <w:t xml:space="preserve"> </w:t>
+      </w:r>
+      <w:r>
+        <w:t>=</w:t>
+      </w:r>
+      <w:r>
+        <w:t xml:space="preserve"> </w:t>
+      </w:r>
+      <w:r>
+        <w:t>−6,</w:t>
+      </w:r>
+      <w:r>
+        <w:t xml:space="preserve"> </w:t>
+      </w:r>
+      <w:r>
+        <w:t>θ1</w:t>
+      </w:r>
+      <w:r>
+        <w:t xml:space="preserve"> </w:t>
+      </w:r>
+      <w:r>
+        <w:t>=</w:t>
+      </w:r>
+      <w:r>
+        <w:t xml:space="preserve"> </w:t>
+      </w:r>
+      <w:r>
+        <w:t>0,</w:t>
+      </w:r>
+      <w:r>
+        <w:t xml:space="preserve"> </w:t>
+      </w:r>
+      <w:r>
+        <w:t>θ2</w:t>
+      </w:r>
+      <w:r>
+        <w:t xml:space="preserve"> </w:t>
+      </w:r>
+      <w:r>
+        <w:t>=</w:t>
+      </w:r>
+      <w:r>
+        <w:t xml:space="preserve"> </w:t>
+      </w:r>
+      <w:r>
+        <w:t>1</w:t>
+      </w:r>
+      <w:r>
+        <w:t>. Which of the following figures represents the decision boundary found by your classifier?</w:t>
+      </w:r>
+    </w:p>
+    <w:p>
+      <w:pPr>
+        <w:pStyle w:val="ListBullet"/>
+        <w:tabs>
+          <w:tab w:val="clear" w:pos="360"/>
+          <w:tab w:val="num" w:pos="720"/>
+        </w:tabs>
+        <w:ind w:left="720"/>
+        <w:rPr>
+          <w:b/>
+        </w:rPr>
+      </w:pPr>
+      <w:r>
+        <w:rPr>
+          <w:b/>
+        </w:rPr>
+        <w:t xml:space="preserve">-6 + x2 &gt;= for y = 1 </w:t>
+      </w:r>
+      <w:r>
+        <w:rPr>
+          <w:b/>
+        </w:rPr>
+        <w:sym w:font="Wingdings" w:char="F0E8"/>
+      </w:r>
+      <w:r>
+        <w:rPr>
+          <w:b/>
+        </w:rPr>
+        <w:t xml:space="preserve"> i.e. y = 1 when x2 &gt;= 6</w:t>
+      </w:r>
+    </w:p>
+    <w:p>
+      <w:pPr>
+        <w:pStyle w:val="ListBullet"/>
+        <w:numPr>
+          <w:ilvl w:val="0"/>
+          <w:numId w:val="0"/>
+        </w:numPr>
+        <w:ind w:left="1440" w:firstLine="720"/>
+      </w:pPr>
+      <w:r>
+        <w:rPr>
+          <w:noProof/>
+        </w:rPr>
+        <w:drawing>
+          <wp:inline distT="0" distB="0" distL="0" distR="0" wp14:anchorId="54CFFB7F" wp14:editId="7327AE7E">
+            <wp:extent cx="1590675" cy="1228725"/>
+            <wp:effectExtent l="0" t="0" r="9525" b="9525"/>
+            <wp:docPr id="1" name="Picture 1"/>
+            <wp:cNvGraphicFramePr>
+              <a:graphicFrameLocks xmlns:a="http://schemas.openxmlformats.org/drawingml/2006/main" noChangeAspect="1"/>
+            </wp:cNvGraphicFramePr>
+            <a:graphic xmlns:a="http://schemas.openxmlformats.org/drawingml/2006/main">
+              <a:graphicData uri="http://schemas.openxmlformats.org/drawingml/2006/picture">
+                <pic:pic xmlns:pic="http://schemas.openxmlformats.org/drawingml/2006/picture">
+                  <pic:nvPicPr>
+                    <pic:cNvPr id="1" name=""/>
+                    <pic:cNvPicPr/>
+                  </pic:nvPicPr>
+                  <pic:blipFill>
+                    <a:blip r:embed="rId14"/>
+                    <a:stretch>
+                      <a:fillRect/>
+                    </a:stretch>
+                  </pic:blipFill>
+                  <pic:spPr>
+                    <a:xfrm>
+                      <a:off x="0" y="0"/>
+                      <a:ext cx="1590675" cy="1228725"/>
+                    </a:xfrm>
+                    <a:prstGeom prst="rect">
+                      <a:avLst/>
+                    </a:prstGeom>
+                  </pic:spPr>
+                </pic:pic>
+              </a:graphicData>
+            </a:graphic>
+          </wp:inline>
+        </w:drawing>
+      </w:r>
+    </w:p>
+    <w:p>
+      <w:pPr>
+        <w:pStyle w:val="ListBullet"/>
+        <w:numPr>
+          <w:ilvl w:val="0"/>
+          <w:numId w:val="0"/>
+        </w:numPr>
+        <w:ind w:left="1440" w:firstLine="720"/>
+      </w:pPr>
+    </w:p>
+    <w:p>
+      <w:pPr>
+        <w:pStyle w:val="ListBullet"/>
+      </w:pPr>
+      <w:r>
+        <w:t>Suppose you train a logistic classifier </w:t>
+      </w:r>
+      <w:r>
+        <w:t xml:space="preserve">hθ(x) = </w:t>
+      </w:r>
+      <w:proofErr w:type="gramStart"/>
+      <w:r>
+        <w:t>g(</w:t>
+      </w:r>
+      <w:proofErr w:type="gramEnd"/>
+      <w:r>
+        <w:t>θ0 + θ1x1 + θ2x2)</w:t>
+      </w:r>
+      <w:r>
+        <w:t>. Suppose </w:t>
+      </w:r>
+      <w:r>
+        <w:t>θ0 = 6, θ1 = 0, θ2 = −1</w:t>
+      </w:r>
+      <w:r>
+        <w:t>. Which of the following figures represents the decision boundary found by your classifier?</w:t>
+      </w:r>
+    </w:p>
+    <w:p>
+      <w:pPr>
+        <w:pStyle w:val="ListBullet"/>
+        <w:tabs>
+          <w:tab w:val="clear" w:pos="360"/>
+          <w:tab w:val="num" w:pos="720"/>
+        </w:tabs>
+        <w:ind w:left="720"/>
+        <w:rPr>
+          <w:b/>
+        </w:rPr>
+      </w:pPr>
+      <w:r>
+        <w:rPr>
+          <w:rFonts w:ascii="Arial" w:hAnsi="Arial" w:cs="Arial"/>
+          <w:b/>
+          <w:color w:val="373A3C"/>
+          <w:sz w:val="21"/>
+          <w:szCs w:val="21"/>
+          <w:shd w:val="clear" w:color="auto" w:fill="FFFFFF"/>
+        </w:rPr>
+        <w:t xml:space="preserve">So we have 6 – x2 &gt;= 0 for y = 1 </w:t>
+      </w:r>
+      <w:r>
+        <w:rPr>
+          <w:rFonts w:ascii="Arial" w:hAnsi="Arial" w:cs="Arial"/>
+          <w:b/>
+          <w:color w:val="373A3C"/>
+          <w:sz w:val="21"/>
+          <w:szCs w:val="21"/>
+          <w:shd w:val="clear" w:color="auto" w:fill="FFFFFF"/>
+        </w:rPr>
+        <w:sym w:font="Wingdings" w:char="F0E8"/>
+      </w:r>
+      <w:r>
+        <w:rPr>
+          <w:rFonts w:ascii="Arial" w:hAnsi="Arial" w:cs="Arial"/>
+          <w:b/>
+          <w:color w:val="373A3C"/>
+          <w:sz w:val="21"/>
+          <w:szCs w:val="21"/>
+          <w:shd w:val="clear" w:color="auto" w:fill="FFFFFF"/>
+        </w:rPr>
+        <w:t xml:space="preserve"> y = 1 when 6 &gt;=x2</w:t>
+      </w:r>
+    </w:p>
+    <w:p>
+      <w:pPr>
+        <w:pStyle w:val="ListBullet"/>
+        <w:numPr>
+          <w:ilvl w:val="0"/>
+          <w:numId w:val="0"/>
+        </w:numPr>
+        <w:ind w:left="1800"/>
+      </w:pPr>
+      <w:r>
+        <w:rPr>
+          <w:noProof/>
+        </w:rPr>
+        <w:drawing>
+          <wp:inline distT="0" distB="0" distL="0" distR="0" wp14:anchorId="513D2E95" wp14:editId="79AEEE34">
+            <wp:extent cx="1685925" cy="1257300"/>
+            <wp:effectExtent l="0" t="0" r="9525" b="0"/>
+            <wp:docPr id="11" name="Picture 11"/>
+            <wp:cNvGraphicFramePr>
+              <a:graphicFrameLocks xmlns:a="http://schemas.openxmlformats.org/drawingml/2006/main" noChangeAspect="1"/>
+            </wp:cNvGraphicFramePr>
+            <a:graphic xmlns:a="http://schemas.openxmlformats.org/drawingml/2006/main">
+              <a:graphicData uri="http://schemas.openxmlformats.org/drawingml/2006/picture">
+                <pic:pic xmlns:pic="http://schemas.openxmlformats.org/drawingml/2006/picture">
+                  <pic:nvPicPr>
+                    <pic:cNvPr id="1" name=""/>
+                    <pic:cNvPicPr/>
+                  </pic:nvPicPr>
+                  <pic:blipFill>
+                    <a:blip r:embed="rId15"/>
+                    <a:stretch>
+                      <a:fillRect/>
+                    </a:stretch>
+                  </pic:blipFill>
+                  <pic:spPr>
+                    <a:xfrm>
+                      <a:off x="0" y="0"/>
+                      <a:ext cx="1685925" cy="1257300"/>
+                    </a:xfrm>
+                    <a:prstGeom prst="rect">
+                      <a:avLst/>
+                    </a:prstGeom>
+                  </pic:spPr>
+                </pic:pic>
+              </a:graphicData>
+            </a:graphic>
+          </wp:inline>
+        </w:drawing>
       </w:r>
     </w:p>
     <w:p/>
@@ -1337,6 +1789,9 @@
     <w:abstractNumId w:val="0"/>
   </w:num>
   <w:num w:numId="6">
+    <w:abstractNumId w:val="0"/>
+  </w:num>
+  <w:num w:numId="7">
     <w:abstractNumId w:val="0"/>
   </w:num>
 </w:numbering>
@@ -2105,7 +2560,7 @@
 </file>
 
 <file path=customXml/itemProps1.xml><?xml version="1.0" encoding="utf-8"?>
-<ds:datastoreItem xmlns:ds="http://schemas.openxmlformats.org/officeDocument/2006/customXml" ds:itemID="{BE7F6B4E-25F9-49FC-8C91-7DFAFAB05625}">
+<ds:datastoreItem xmlns:ds="http://schemas.openxmlformats.org/officeDocument/2006/customXml" ds:itemID="{6BFA5759-1A21-4D9C-9BF8-4336B5F33200}">
   <ds:schemaRefs>
     <ds:schemaRef ds:uri="http://schemas.openxmlformats.org/officeDocument/2006/bibliography"/>
   </ds:schemaRefs>

</xml_diff>